<commit_message>
Risk document started with some basic risks
</commit_message>
<xml_diff>
--- a/Documentation/Analysis/Risk Register and Assessment Matrix.docx
+++ b/Documentation/Analysis/Risk Register and Assessment Matrix.docx
@@ -271,7 +271,7 @@
         </w:rPr>
         <w:t xml:space="preserve"> </w:t>
       </w:r>
-      <w:hyperlink r:id="rId4" w:history="1">
+      <w:hyperlink r:id="rId6" w:history="1">
         <w:r>
           <w:rPr>
             <w:rStyle w:val="Hyperlink"/>
@@ -487,15 +487,4952 @@
         </w:tc>
       </w:tr>
     </w:tbl>
+    <w:p>
+      <w:pPr>
+        <w:spacing w:after="160" w:line="259" w:lineRule="auto"/>
+        <w:sectPr>
+          <w:pgSz w:w="11906" w:h="16838"/>
+          <w:pgMar w:top="1440" w:right="1440" w:bottom="1440" w:left="1440" w:header="708" w:footer="708" w:gutter="0"/>
+          <w:cols w:space="708"/>
+          <w:docGrid w:linePitch="360"/>
+        </w:sectPr>
+      </w:pPr>
+    </w:p>
+    <w:p>
+      <w:pPr>
+        <w:pStyle w:val="Heading3"/>
+        <w:rPr>
+          <w:rStyle w:val="IntenseReference"/>
+          <w:b/>
+        </w:rPr>
+      </w:pPr>
+      <w:r>
+        <w:rPr>
+          <w:rStyle w:val="IntenseReference"/>
+          <w:b/>
+        </w:rPr>
+        <w:lastRenderedPageBreak/>
+        <w:t>R</w:t>
+      </w:r>
+      <w:r>
+        <w:rPr>
+          <w:rStyle w:val="IntenseReference"/>
+          <w:b/>
+        </w:rPr>
+        <w:t>isk Assessment Matrix</w:t>
+      </w:r>
+    </w:p>
+    <w:p>
+      <w:pPr>
+        <w:pStyle w:val="ListParagraph"/>
+        <w:numPr>
+          <w:ilvl w:val="0"/>
+          <w:numId w:val="1"/>
+        </w:numPr>
+        <w:rPr>
+          <w:rStyle w:val="IntenseReference"/>
+          <w:sz w:val="24"/>
+          <w:szCs w:val="24"/>
+        </w:rPr>
+      </w:pPr>
+      <w:r>
+        <w:rPr>
+          <w:rStyle w:val="IntenseReference"/>
+          <w:sz w:val="24"/>
+          <w:szCs w:val="24"/>
+        </w:rPr>
+        <w:t>Find additional information about each risk by finding corresponding ID within the Risk Register.</w:t>
+      </w:r>
+    </w:p>
+    <w:p>
+      <w:pPr>
+        <w:rPr>
+          <w:rStyle w:val="IntenseReference"/>
+          <w:b/>
+        </w:rPr>
+      </w:pPr>
+    </w:p>
+    <w:tbl>
+      <w:tblPr>
+        <w:tblStyle w:val="TableGrid"/>
+        <w:tblW w:w="0" w:type="auto"/>
+        <w:tblInd w:w="1271" w:type="dxa"/>
+        <w:tblLook w:val="04A0" w:firstRow="1" w:lastRow="0" w:firstColumn="1" w:lastColumn="0" w:noHBand="0" w:noVBand="1"/>
+      </w:tblPr>
+      <w:tblGrid>
+        <w:gridCol w:w="1564"/>
+        <w:gridCol w:w="1814"/>
+        <w:gridCol w:w="774"/>
+        <w:gridCol w:w="775"/>
+        <w:gridCol w:w="775"/>
+        <w:gridCol w:w="775"/>
+        <w:gridCol w:w="775"/>
+        <w:gridCol w:w="775"/>
+        <w:gridCol w:w="775"/>
+        <w:gridCol w:w="775"/>
+        <w:gridCol w:w="775"/>
+      </w:tblGrid>
+      <w:tr>
+        <w:trPr>
+          <w:trHeight w:val="834"/>
+        </w:trPr>
+        <w:tc>
+          <w:tcPr>
+            <w:tcW w:w="3378" w:type="dxa"/>
+            <w:gridSpan w:val="2"/>
+            <w:vMerge w:val="restart"/>
+            <w:tcBorders>
+              <w:top w:val="nil"/>
+              <w:left w:val="nil"/>
+              <w:bottom w:val="nil"/>
+              <w:right w:val="nil"/>
+            </w:tcBorders>
+          </w:tcPr>
+          <w:p>
+            <w:pPr>
+              <w:rPr>
+                <w:rStyle w:val="IntenseReference"/>
+                <w:b/>
+              </w:rPr>
+            </w:pPr>
+            <w:r>
+              <w:rPr>
+                <w:rStyle w:val="IntenseReference"/>
+                <w:sz w:val="24"/>
+                <w:szCs w:val="24"/>
+              </w:rPr>
+              <w:t xml:space="preserve"> </w:t>
+            </w:r>
+          </w:p>
+        </w:tc>
+        <w:tc>
+          <w:tcPr>
+            <w:tcW w:w="6974" w:type="dxa"/>
+            <w:gridSpan w:val="9"/>
+            <w:tcBorders>
+              <w:top w:val="nil"/>
+              <w:left w:val="nil"/>
+              <w:bottom w:val="single" w:sz="4" w:space="0" w:color="auto"/>
+              <w:right w:val="nil"/>
+            </w:tcBorders>
+            <w:vAlign w:val="center"/>
+          </w:tcPr>
+          <w:p>
+            <w:pPr>
+              <w:jc w:val="center"/>
+              <w:rPr>
+                <w:rStyle w:val="IntenseReference"/>
+                <w:b/>
+              </w:rPr>
+            </w:pPr>
+            <w:r>
+              <w:rPr>
+                <w:rStyle w:val="IntenseReference"/>
+              </w:rPr>
+              <w:t>Impact</w:t>
+            </w:r>
+          </w:p>
+        </w:tc>
+      </w:tr>
+      <w:tr>
+        <w:trPr>
+          <w:trHeight w:val="1129"/>
+        </w:trPr>
+        <w:tc>
+          <w:tcPr>
+            <w:tcW w:w="3378" w:type="dxa"/>
+            <w:gridSpan w:val="2"/>
+            <w:vMerge/>
+            <w:tcBorders>
+              <w:left w:val="nil"/>
+              <w:bottom w:val="nil"/>
+            </w:tcBorders>
+          </w:tcPr>
+          <w:p>
+            <w:pPr>
+              <w:rPr>
+                <w:rStyle w:val="IntenseReference"/>
+                <w:b/>
+              </w:rPr>
+            </w:pPr>
+          </w:p>
+        </w:tc>
+        <w:tc>
+          <w:tcPr>
+            <w:tcW w:w="2324" w:type="dxa"/>
+            <w:gridSpan w:val="3"/>
+            <w:tcBorders>
+              <w:top w:val="single" w:sz="4" w:space="0" w:color="auto"/>
+              <w:bottom w:val="single" w:sz="4" w:space="0" w:color="auto"/>
+            </w:tcBorders>
+            <w:vAlign w:val="center"/>
+          </w:tcPr>
+          <w:p>
+            <w:pPr>
+              <w:jc w:val="center"/>
+              <w:rPr>
+                <w:rStyle w:val="IntenseReference"/>
+                <w:b/>
+              </w:rPr>
+            </w:pPr>
+            <w:r>
+              <w:rPr>
+                <w:rStyle w:val="IntenseReference"/>
+                <w:sz w:val="24"/>
+                <w:szCs w:val="24"/>
+              </w:rPr>
+              <w:t>Low</w:t>
+            </w:r>
+          </w:p>
+        </w:tc>
+        <w:tc>
+          <w:tcPr>
+            <w:tcW w:w="2325" w:type="dxa"/>
+            <w:gridSpan w:val="3"/>
+            <w:tcBorders>
+              <w:top w:val="single" w:sz="4" w:space="0" w:color="auto"/>
+              <w:bottom w:val="single" w:sz="4" w:space="0" w:color="auto"/>
+            </w:tcBorders>
+            <w:vAlign w:val="center"/>
+          </w:tcPr>
+          <w:p>
+            <w:pPr>
+              <w:jc w:val="center"/>
+              <w:rPr>
+                <w:rStyle w:val="IntenseReference"/>
+                <w:b/>
+              </w:rPr>
+            </w:pPr>
+            <w:r>
+              <w:rPr>
+                <w:rStyle w:val="IntenseReference"/>
+                <w:sz w:val="24"/>
+                <w:szCs w:val="24"/>
+              </w:rPr>
+              <w:t>Medium</w:t>
+            </w:r>
+          </w:p>
+        </w:tc>
+        <w:tc>
+          <w:tcPr>
+            <w:tcW w:w="2325" w:type="dxa"/>
+            <w:gridSpan w:val="3"/>
+            <w:tcBorders>
+              <w:top w:val="single" w:sz="4" w:space="0" w:color="auto"/>
+              <w:bottom w:val="single" w:sz="4" w:space="0" w:color="auto"/>
+            </w:tcBorders>
+            <w:vAlign w:val="center"/>
+          </w:tcPr>
+          <w:p>
+            <w:pPr>
+              <w:jc w:val="center"/>
+              <w:rPr>
+                <w:rStyle w:val="IntenseReference"/>
+                <w:b/>
+              </w:rPr>
+            </w:pPr>
+            <w:r>
+              <w:rPr>
+                <w:rStyle w:val="IntenseReference"/>
+                <w:sz w:val="24"/>
+                <w:szCs w:val="24"/>
+              </w:rPr>
+              <w:t>High</w:t>
+            </w:r>
+          </w:p>
+        </w:tc>
+      </w:tr>
+      <w:tr>
+        <w:trPr>
+          <w:trHeight w:val="535"/>
+        </w:trPr>
+        <w:tc>
+          <w:tcPr>
+            <w:tcW w:w="1564" w:type="dxa"/>
+            <w:vMerge w:val="restart"/>
+            <w:tcBorders>
+              <w:top w:val="nil"/>
+              <w:left w:val="nil"/>
+            </w:tcBorders>
+            <w:textDirection w:val="btLr"/>
+            <w:vAlign w:val="center"/>
+          </w:tcPr>
+          <w:p>
+            <w:pPr>
+              <w:ind w:left="113" w:right="113"/>
+              <w:jc w:val="center"/>
+              <w:rPr>
+                <w:rStyle w:val="IntenseReference"/>
+                <w:b/>
+              </w:rPr>
+            </w:pPr>
+            <w:r>
+              <w:rPr>
+                <w:rStyle w:val="IntenseReference"/>
+                <w:sz w:val="44"/>
+                <w:szCs w:val="44"/>
+              </w:rPr>
+              <w:t>Likelihood</w:t>
+            </w:r>
+          </w:p>
+        </w:tc>
+        <w:tc>
+          <w:tcPr>
+            <w:tcW w:w="1814" w:type="dxa"/>
+            <w:vMerge w:val="restart"/>
+            <w:tcBorders>
+              <w:top w:val="single" w:sz="4" w:space="0" w:color="auto"/>
+            </w:tcBorders>
+            <w:vAlign w:val="center"/>
+          </w:tcPr>
+          <w:p>
+            <w:pPr>
+              <w:jc w:val="center"/>
+              <w:rPr>
+                <w:rStyle w:val="IntenseReference"/>
+                <w:b/>
+              </w:rPr>
+            </w:pPr>
+            <w:r>
+              <w:rPr>
+                <w:rStyle w:val="IntenseReference"/>
+                <w:sz w:val="24"/>
+                <w:szCs w:val="24"/>
+              </w:rPr>
+              <w:t>High</w:t>
+            </w:r>
+          </w:p>
+        </w:tc>
+        <w:tc>
+          <w:tcPr>
+            <w:tcW w:w="774" w:type="dxa"/>
+            <w:tcBorders>
+              <w:bottom w:val="nil"/>
+              <w:right w:val="nil"/>
+            </w:tcBorders>
+            <w:shd w:val="clear" w:color="auto" w:fill="A8D08D" w:themeFill="accent6" w:themeFillTint="99"/>
+            <w:vAlign w:val="center"/>
+          </w:tcPr>
+          <w:p>
+            <w:pPr>
+              <w:jc w:val="center"/>
+              <w:rPr>
+                <w:rStyle w:val="IntenseReference"/>
+                <w:b/>
+                <w:sz w:val="22"/>
+                <w:szCs w:val="22"/>
+              </w:rPr>
+            </w:pPr>
+            <w:r>
+              <w:rPr>
+                <w:rStyle w:val="IntenseReference"/>
+                <w:b/>
+                <w:sz w:val="22"/>
+                <w:szCs w:val="22"/>
+              </w:rPr>
+              <w:t>R10</w:t>
+            </w:r>
+          </w:p>
+        </w:tc>
+        <w:tc>
+          <w:tcPr>
+            <w:tcW w:w="775" w:type="dxa"/>
+            <w:tcBorders>
+              <w:left w:val="nil"/>
+              <w:bottom w:val="nil"/>
+              <w:right w:val="nil"/>
+            </w:tcBorders>
+            <w:shd w:val="clear" w:color="auto" w:fill="A8D08D" w:themeFill="accent6" w:themeFillTint="99"/>
+            <w:vAlign w:val="center"/>
+          </w:tcPr>
+          <w:p>
+            <w:pPr>
+              <w:jc w:val="center"/>
+              <w:rPr>
+                <w:rStyle w:val="IntenseReference"/>
+                <w:b/>
+                <w:sz w:val="22"/>
+                <w:szCs w:val="22"/>
+              </w:rPr>
+            </w:pPr>
+          </w:p>
+        </w:tc>
+        <w:tc>
+          <w:tcPr>
+            <w:tcW w:w="775" w:type="dxa"/>
+            <w:tcBorders>
+              <w:left w:val="nil"/>
+              <w:bottom w:val="nil"/>
+              <w:right w:val="single" w:sz="4" w:space="0" w:color="auto"/>
+            </w:tcBorders>
+            <w:shd w:val="clear" w:color="auto" w:fill="A8D08D" w:themeFill="accent6" w:themeFillTint="99"/>
+            <w:vAlign w:val="center"/>
+          </w:tcPr>
+          <w:p>
+            <w:pPr>
+              <w:jc w:val="center"/>
+              <w:rPr>
+                <w:rStyle w:val="IntenseReference"/>
+                <w:b/>
+                <w:sz w:val="22"/>
+                <w:szCs w:val="22"/>
+              </w:rPr>
+            </w:pPr>
+          </w:p>
+        </w:tc>
+        <w:tc>
+          <w:tcPr>
+            <w:tcW w:w="775" w:type="dxa"/>
+            <w:tcBorders>
+              <w:left w:val="single" w:sz="4" w:space="0" w:color="auto"/>
+              <w:bottom w:val="nil"/>
+              <w:right w:val="nil"/>
+            </w:tcBorders>
+            <w:shd w:val="clear" w:color="auto" w:fill="FFD966" w:themeFill="accent4" w:themeFillTint="99"/>
+            <w:vAlign w:val="center"/>
+          </w:tcPr>
+          <w:p>
+            <w:pPr>
+              <w:jc w:val="center"/>
+              <w:rPr>
+                <w:rStyle w:val="IntenseReference"/>
+                <w:b/>
+                <w:sz w:val="22"/>
+                <w:szCs w:val="22"/>
+              </w:rPr>
+            </w:pPr>
+            <w:r>
+              <w:rPr>
+                <w:rStyle w:val="IntenseReference"/>
+                <w:b/>
+                <w:sz w:val="22"/>
+                <w:szCs w:val="22"/>
+              </w:rPr>
+              <w:t>R3</w:t>
+            </w:r>
+          </w:p>
+        </w:tc>
+        <w:tc>
+          <w:tcPr>
+            <w:tcW w:w="775" w:type="dxa"/>
+            <w:tcBorders>
+              <w:left w:val="nil"/>
+              <w:bottom w:val="nil"/>
+              <w:right w:val="nil"/>
+            </w:tcBorders>
+            <w:shd w:val="clear" w:color="auto" w:fill="FFD966" w:themeFill="accent4" w:themeFillTint="99"/>
+            <w:vAlign w:val="center"/>
+          </w:tcPr>
+          <w:p>
+            <w:pPr>
+              <w:jc w:val="center"/>
+              <w:rPr>
+                <w:rStyle w:val="IntenseReference"/>
+                <w:b/>
+                <w:sz w:val="22"/>
+                <w:szCs w:val="22"/>
+              </w:rPr>
+            </w:pPr>
+            <w:r>
+              <w:rPr>
+                <w:rStyle w:val="IntenseReference"/>
+                <w:b/>
+                <w:sz w:val="22"/>
+                <w:szCs w:val="22"/>
+              </w:rPr>
+              <w:t>R</w:t>
+            </w:r>
+            <w:r>
+              <w:rPr>
+                <w:rStyle w:val="IntenseReference"/>
+                <w:b/>
+                <w:sz w:val="22"/>
+                <w:szCs w:val="22"/>
+              </w:rPr>
+              <w:t>5</w:t>
+            </w:r>
+          </w:p>
+        </w:tc>
+        <w:tc>
+          <w:tcPr>
+            <w:tcW w:w="775" w:type="dxa"/>
+            <w:tcBorders>
+              <w:left w:val="nil"/>
+              <w:bottom w:val="nil"/>
+              <w:right w:val="single" w:sz="4" w:space="0" w:color="auto"/>
+            </w:tcBorders>
+            <w:shd w:val="clear" w:color="auto" w:fill="FFD966" w:themeFill="accent4" w:themeFillTint="99"/>
+            <w:vAlign w:val="center"/>
+          </w:tcPr>
+          <w:p>
+            <w:pPr>
+              <w:jc w:val="center"/>
+              <w:rPr>
+                <w:rStyle w:val="IntenseReference"/>
+                <w:b/>
+                <w:sz w:val="22"/>
+                <w:szCs w:val="22"/>
+              </w:rPr>
+            </w:pPr>
+          </w:p>
+        </w:tc>
+        <w:tc>
+          <w:tcPr>
+            <w:tcW w:w="775" w:type="dxa"/>
+            <w:tcBorders>
+              <w:left w:val="single" w:sz="4" w:space="0" w:color="auto"/>
+              <w:bottom w:val="nil"/>
+              <w:right w:val="nil"/>
+            </w:tcBorders>
+            <w:shd w:val="clear" w:color="auto" w:fill="F4B083" w:themeFill="accent2" w:themeFillTint="99"/>
+            <w:vAlign w:val="center"/>
+          </w:tcPr>
+          <w:p>
+            <w:pPr>
+              <w:jc w:val="center"/>
+              <w:rPr>
+                <w:rStyle w:val="IntenseReference"/>
+                <w:b/>
+                <w:sz w:val="22"/>
+                <w:szCs w:val="22"/>
+              </w:rPr>
+            </w:pPr>
+            <w:r>
+              <w:rPr>
+                <w:rStyle w:val="IntenseReference"/>
+                <w:b/>
+                <w:sz w:val="22"/>
+                <w:szCs w:val="22"/>
+              </w:rPr>
+              <w:t xml:space="preserve">R1 </w:t>
+            </w:r>
+          </w:p>
+        </w:tc>
+        <w:tc>
+          <w:tcPr>
+            <w:tcW w:w="775" w:type="dxa"/>
+            <w:tcBorders>
+              <w:left w:val="nil"/>
+              <w:bottom w:val="nil"/>
+              <w:right w:val="nil"/>
+            </w:tcBorders>
+            <w:shd w:val="clear" w:color="auto" w:fill="F4B083" w:themeFill="accent2" w:themeFillTint="99"/>
+            <w:vAlign w:val="center"/>
+          </w:tcPr>
+          <w:p>
+            <w:pPr>
+              <w:jc w:val="center"/>
+              <w:rPr>
+                <w:rStyle w:val="IntenseReference"/>
+                <w:b/>
+                <w:sz w:val="22"/>
+                <w:szCs w:val="22"/>
+              </w:rPr>
+            </w:pPr>
+            <w:r>
+              <w:rPr>
+                <w:rStyle w:val="IntenseReference"/>
+                <w:b/>
+                <w:sz w:val="22"/>
+                <w:szCs w:val="22"/>
+              </w:rPr>
+              <w:t>R</w:t>
+            </w:r>
+            <w:r>
+              <w:rPr>
+                <w:rStyle w:val="IntenseReference"/>
+                <w:b/>
+                <w:sz w:val="22"/>
+                <w:szCs w:val="22"/>
+              </w:rPr>
+              <w:t>2</w:t>
+            </w:r>
+          </w:p>
+        </w:tc>
+        <w:tc>
+          <w:tcPr>
+            <w:tcW w:w="775" w:type="dxa"/>
+            <w:tcBorders>
+              <w:left w:val="nil"/>
+              <w:bottom w:val="nil"/>
+            </w:tcBorders>
+            <w:shd w:val="clear" w:color="auto" w:fill="F4B083" w:themeFill="accent2" w:themeFillTint="99"/>
+            <w:vAlign w:val="center"/>
+          </w:tcPr>
+          <w:p>
+            <w:pPr>
+              <w:jc w:val="center"/>
+              <w:rPr>
+                <w:rStyle w:val="IntenseReference"/>
+                <w:b/>
+                <w:sz w:val="22"/>
+                <w:szCs w:val="22"/>
+              </w:rPr>
+            </w:pPr>
+          </w:p>
+        </w:tc>
+      </w:tr>
+      <w:tr>
+        <w:trPr>
+          <w:trHeight w:val="535"/>
+        </w:trPr>
+        <w:tc>
+          <w:tcPr>
+            <w:tcW w:w="1564" w:type="dxa"/>
+            <w:vMerge/>
+            <w:tcBorders>
+              <w:left w:val="nil"/>
+            </w:tcBorders>
+            <w:textDirection w:val="btLr"/>
+            <w:vAlign w:val="center"/>
+          </w:tcPr>
+          <w:p>
+            <w:pPr>
+              <w:ind w:left="113" w:right="113"/>
+              <w:jc w:val="center"/>
+              <w:rPr>
+                <w:rStyle w:val="IntenseReference"/>
+                <w:sz w:val="44"/>
+                <w:szCs w:val="44"/>
+              </w:rPr>
+            </w:pPr>
+          </w:p>
+        </w:tc>
+        <w:tc>
+          <w:tcPr>
+            <w:tcW w:w="1814" w:type="dxa"/>
+            <w:vMerge/>
+            <w:vAlign w:val="center"/>
+          </w:tcPr>
+          <w:p>
+            <w:pPr>
+              <w:jc w:val="center"/>
+              <w:rPr>
+                <w:rStyle w:val="IntenseReference"/>
+                <w:sz w:val="24"/>
+                <w:szCs w:val="24"/>
+              </w:rPr>
+            </w:pPr>
+          </w:p>
+        </w:tc>
+        <w:tc>
+          <w:tcPr>
+            <w:tcW w:w="774" w:type="dxa"/>
+            <w:tcBorders>
+              <w:top w:val="nil"/>
+              <w:bottom w:val="nil"/>
+              <w:right w:val="nil"/>
+            </w:tcBorders>
+            <w:shd w:val="clear" w:color="auto" w:fill="A8D08D" w:themeFill="accent6" w:themeFillTint="99"/>
+            <w:vAlign w:val="center"/>
+          </w:tcPr>
+          <w:p>
+            <w:pPr>
+              <w:jc w:val="center"/>
+              <w:rPr>
+                <w:rStyle w:val="IntenseReference"/>
+                <w:b/>
+                <w:sz w:val="22"/>
+                <w:szCs w:val="22"/>
+              </w:rPr>
+            </w:pPr>
+          </w:p>
+        </w:tc>
+        <w:tc>
+          <w:tcPr>
+            <w:tcW w:w="775" w:type="dxa"/>
+            <w:tcBorders>
+              <w:top w:val="nil"/>
+              <w:left w:val="nil"/>
+              <w:bottom w:val="nil"/>
+              <w:right w:val="nil"/>
+            </w:tcBorders>
+            <w:shd w:val="clear" w:color="auto" w:fill="A8D08D" w:themeFill="accent6" w:themeFillTint="99"/>
+            <w:vAlign w:val="center"/>
+          </w:tcPr>
+          <w:p>
+            <w:pPr>
+              <w:jc w:val="center"/>
+              <w:rPr>
+                <w:rStyle w:val="IntenseReference"/>
+                <w:b/>
+                <w:sz w:val="22"/>
+                <w:szCs w:val="22"/>
+              </w:rPr>
+            </w:pPr>
+          </w:p>
+        </w:tc>
+        <w:tc>
+          <w:tcPr>
+            <w:tcW w:w="775" w:type="dxa"/>
+            <w:tcBorders>
+              <w:top w:val="nil"/>
+              <w:left w:val="nil"/>
+              <w:bottom w:val="nil"/>
+              <w:right w:val="single" w:sz="4" w:space="0" w:color="auto"/>
+            </w:tcBorders>
+            <w:shd w:val="clear" w:color="auto" w:fill="A8D08D" w:themeFill="accent6" w:themeFillTint="99"/>
+            <w:vAlign w:val="center"/>
+          </w:tcPr>
+          <w:p>
+            <w:pPr>
+              <w:jc w:val="center"/>
+              <w:rPr>
+                <w:rStyle w:val="IntenseReference"/>
+                <w:b/>
+                <w:sz w:val="22"/>
+                <w:szCs w:val="22"/>
+              </w:rPr>
+            </w:pPr>
+          </w:p>
+        </w:tc>
+        <w:tc>
+          <w:tcPr>
+            <w:tcW w:w="775" w:type="dxa"/>
+            <w:tcBorders>
+              <w:top w:val="nil"/>
+              <w:left w:val="single" w:sz="4" w:space="0" w:color="auto"/>
+              <w:bottom w:val="nil"/>
+              <w:right w:val="nil"/>
+            </w:tcBorders>
+            <w:shd w:val="clear" w:color="auto" w:fill="FFD966" w:themeFill="accent4" w:themeFillTint="99"/>
+            <w:vAlign w:val="center"/>
+          </w:tcPr>
+          <w:p>
+            <w:pPr>
+              <w:jc w:val="center"/>
+              <w:rPr>
+                <w:rStyle w:val="IntenseReference"/>
+                <w:b/>
+                <w:sz w:val="22"/>
+                <w:szCs w:val="22"/>
+              </w:rPr>
+            </w:pPr>
+          </w:p>
+        </w:tc>
+        <w:tc>
+          <w:tcPr>
+            <w:tcW w:w="775" w:type="dxa"/>
+            <w:tcBorders>
+              <w:top w:val="nil"/>
+              <w:left w:val="nil"/>
+              <w:bottom w:val="nil"/>
+              <w:right w:val="nil"/>
+            </w:tcBorders>
+            <w:shd w:val="clear" w:color="auto" w:fill="FFD966" w:themeFill="accent4" w:themeFillTint="99"/>
+            <w:vAlign w:val="center"/>
+          </w:tcPr>
+          <w:p>
+            <w:pPr>
+              <w:jc w:val="center"/>
+              <w:rPr>
+                <w:rStyle w:val="IntenseReference"/>
+                <w:b/>
+                <w:sz w:val="22"/>
+                <w:szCs w:val="22"/>
+              </w:rPr>
+            </w:pPr>
+          </w:p>
+        </w:tc>
+        <w:tc>
+          <w:tcPr>
+            <w:tcW w:w="775" w:type="dxa"/>
+            <w:tcBorders>
+              <w:top w:val="nil"/>
+              <w:left w:val="nil"/>
+              <w:bottom w:val="nil"/>
+              <w:right w:val="single" w:sz="4" w:space="0" w:color="auto"/>
+            </w:tcBorders>
+            <w:shd w:val="clear" w:color="auto" w:fill="FFD966" w:themeFill="accent4" w:themeFillTint="99"/>
+            <w:vAlign w:val="center"/>
+          </w:tcPr>
+          <w:p>
+            <w:pPr>
+              <w:jc w:val="center"/>
+              <w:rPr>
+                <w:rStyle w:val="IntenseReference"/>
+                <w:b/>
+                <w:sz w:val="22"/>
+                <w:szCs w:val="22"/>
+              </w:rPr>
+            </w:pPr>
+          </w:p>
+        </w:tc>
+        <w:tc>
+          <w:tcPr>
+            <w:tcW w:w="775" w:type="dxa"/>
+            <w:tcBorders>
+              <w:top w:val="nil"/>
+              <w:left w:val="single" w:sz="4" w:space="0" w:color="auto"/>
+              <w:bottom w:val="nil"/>
+              <w:right w:val="nil"/>
+            </w:tcBorders>
+            <w:shd w:val="clear" w:color="auto" w:fill="F4B083" w:themeFill="accent2" w:themeFillTint="99"/>
+            <w:vAlign w:val="center"/>
+          </w:tcPr>
+          <w:p>
+            <w:pPr>
+              <w:jc w:val="center"/>
+              <w:rPr>
+                <w:rStyle w:val="IntenseReference"/>
+                <w:b/>
+                <w:sz w:val="22"/>
+                <w:szCs w:val="22"/>
+              </w:rPr>
+            </w:pPr>
+          </w:p>
+        </w:tc>
+        <w:tc>
+          <w:tcPr>
+            <w:tcW w:w="775" w:type="dxa"/>
+            <w:tcBorders>
+              <w:top w:val="nil"/>
+              <w:left w:val="nil"/>
+              <w:bottom w:val="nil"/>
+              <w:right w:val="nil"/>
+            </w:tcBorders>
+            <w:shd w:val="clear" w:color="auto" w:fill="F4B083" w:themeFill="accent2" w:themeFillTint="99"/>
+            <w:vAlign w:val="center"/>
+          </w:tcPr>
+          <w:p>
+            <w:pPr>
+              <w:jc w:val="center"/>
+              <w:rPr>
+                <w:rStyle w:val="IntenseReference"/>
+                <w:b/>
+                <w:sz w:val="22"/>
+                <w:szCs w:val="22"/>
+              </w:rPr>
+            </w:pPr>
+          </w:p>
+        </w:tc>
+        <w:tc>
+          <w:tcPr>
+            <w:tcW w:w="775" w:type="dxa"/>
+            <w:tcBorders>
+              <w:top w:val="nil"/>
+              <w:left w:val="nil"/>
+              <w:bottom w:val="nil"/>
+            </w:tcBorders>
+            <w:shd w:val="clear" w:color="auto" w:fill="F4B083" w:themeFill="accent2" w:themeFillTint="99"/>
+            <w:vAlign w:val="center"/>
+          </w:tcPr>
+          <w:p>
+            <w:pPr>
+              <w:jc w:val="center"/>
+              <w:rPr>
+                <w:rStyle w:val="IntenseReference"/>
+                <w:b/>
+                <w:sz w:val="22"/>
+                <w:szCs w:val="22"/>
+              </w:rPr>
+            </w:pPr>
+          </w:p>
+        </w:tc>
+      </w:tr>
+      <w:tr>
+        <w:trPr>
+          <w:trHeight w:val="535"/>
+        </w:trPr>
+        <w:tc>
+          <w:tcPr>
+            <w:tcW w:w="1564" w:type="dxa"/>
+            <w:vMerge/>
+            <w:tcBorders>
+              <w:left w:val="nil"/>
+            </w:tcBorders>
+            <w:textDirection w:val="btLr"/>
+            <w:vAlign w:val="center"/>
+          </w:tcPr>
+          <w:p>
+            <w:pPr>
+              <w:ind w:left="113" w:right="113"/>
+              <w:jc w:val="center"/>
+              <w:rPr>
+                <w:rStyle w:val="IntenseReference"/>
+                <w:sz w:val="44"/>
+                <w:szCs w:val="44"/>
+              </w:rPr>
+            </w:pPr>
+          </w:p>
+        </w:tc>
+        <w:tc>
+          <w:tcPr>
+            <w:tcW w:w="1814" w:type="dxa"/>
+            <w:vMerge/>
+            <w:vAlign w:val="center"/>
+          </w:tcPr>
+          <w:p>
+            <w:pPr>
+              <w:jc w:val="center"/>
+              <w:rPr>
+                <w:rStyle w:val="IntenseReference"/>
+                <w:sz w:val="24"/>
+                <w:szCs w:val="24"/>
+              </w:rPr>
+            </w:pPr>
+          </w:p>
+        </w:tc>
+        <w:tc>
+          <w:tcPr>
+            <w:tcW w:w="774" w:type="dxa"/>
+            <w:tcBorders>
+              <w:top w:val="nil"/>
+              <w:bottom w:val="single" w:sz="4" w:space="0" w:color="auto"/>
+              <w:right w:val="nil"/>
+            </w:tcBorders>
+            <w:shd w:val="clear" w:color="auto" w:fill="A8D08D" w:themeFill="accent6" w:themeFillTint="99"/>
+            <w:vAlign w:val="center"/>
+          </w:tcPr>
+          <w:p>
+            <w:pPr>
+              <w:jc w:val="center"/>
+              <w:rPr>
+                <w:rStyle w:val="IntenseReference"/>
+                <w:b/>
+                <w:sz w:val="22"/>
+                <w:szCs w:val="22"/>
+              </w:rPr>
+            </w:pPr>
+          </w:p>
+        </w:tc>
+        <w:tc>
+          <w:tcPr>
+            <w:tcW w:w="775" w:type="dxa"/>
+            <w:tcBorders>
+              <w:top w:val="nil"/>
+              <w:left w:val="nil"/>
+              <w:bottom w:val="single" w:sz="4" w:space="0" w:color="auto"/>
+              <w:right w:val="nil"/>
+            </w:tcBorders>
+            <w:shd w:val="clear" w:color="auto" w:fill="A8D08D" w:themeFill="accent6" w:themeFillTint="99"/>
+            <w:vAlign w:val="center"/>
+          </w:tcPr>
+          <w:p>
+            <w:pPr>
+              <w:jc w:val="center"/>
+              <w:rPr>
+                <w:rStyle w:val="IntenseReference"/>
+                <w:b/>
+                <w:sz w:val="22"/>
+                <w:szCs w:val="22"/>
+              </w:rPr>
+            </w:pPr>
+          </w:p>
+        </w:tc>
+        <w:tc>
+          <w:tcPr>
+            <w:tcW w:w="775" w:type="dxa"/>
+            <w:tcBorders>
+              <w:top w:val="nil"/>
+              <w:left w:val="nil"/>
+              <w:bottom w:val="single" w:sz="4" w:space="0" w:color="auto"/>
+              <w:right w:val="single" w:sz="4" w:space="0" w:color="auto"/>
+            </w:tcBorders>
+            <w:shd w:val="clear" w:color="auto" w:fill="A8D08D" w:themeFill="accent6" w:themeFillTint="99"/>
+            <w:vAlign w:val="center"/>
+          </w:tcPr>
+          <w:p>
+            <w:pPr>
+              <w:jc w:val="center"/>
+              <w:rPr>
+                <w:rStyle w:val="IntenseReference"/>
+                <w:b/>
+                <w:sz w:val="22"/>
+                <w:szCs w:val="22"/>
+              </w:rPr>
+            </w:pPr>
+          </w:p>
+        </w:tc>
+        <w:tc>
+          <w:tcPr>
+            <w:tcW w:w="775" w:type="dxa"/>
+            <w:tcBorders>
+              <w:top w:val="nil"/>
+              <w:left w:val="single" w:sz="4" w:space="0" w:color="auto"/>
+              <w:bottom w:val="single" w:sz="4" w:space="0" w:color="auto"/>
+              <w:right w:val="nil"/>
+            </w:tcBorders>
+            <w:shd w:val="clear" w:color="auto" w:fill="FFD966" w:themeFill="accent4" w:themeFillTint="99"/>
+            <w:vAlign w:val="center"/>
+          </w:tcPr>
+          <w:p>
+            <w:pPr>
+              <w:jc w:val="center"/>
+              <w:rPr>
+                <w:rStyle w:val="IntenseReference"/>
+                <w:b/>
+                <w:sz w:val="22"/>
+                <w:szCs w:val="22"/>
+              </w:rPr>
+            </w:pPr>
+          </w:p>
+        </w:tc>
+        <w:tc>
+          <w:tcPr>
+            <w:tcW w:w="775" w:type="dxa"/>
+            <w:tcBorders>
+              <w:top w:val="nil"/>
+              <w:left w:val="nil"/>
+              <w:bottom w:val="single" w:sz="4" w:space="0" w:color="auto"/>
+              <w:right w:val="nil"/>
+            </w:tcBorders>
+            <w:shd w:val="clear" w:color="auto" w:fill="FFD966" w:themeFill="accent4" w:themeFillTint="99"/>
+            <w:vAlign w:val="center"/>
+          </w:tcPr>
+          <w:p>
+            <w:pPr>
+              <w:jc w:val="center"/>
+              <w:rPr>
+                <w:rStyle w:val="IntenseReference"/>
+                <w:b/>
+                <w:sz w:val="22"/>
+                <w:szCs w:val="22"/>
+              </w:rPr>
+            </w:pPr>
+          </w:p>
+        </w:tc>
+        <w:tc>
+          <w:tcPr>
+            <w:tcW w:w="775" w:type="dxa"/>
+            <w:tcBorders>
+              <w:top w:val="nil"/>
+              <w:left w:val="nil"/>
+              <w:bottom w:val="single" w:sz="4" w:space="0" w:color="auto"/>
+              <w:right w:val="single" w:sz="4" w:space="0" w:color="auto"/>
+            </w:tcBorders>
+            <w:shd w:val="clear" w:color="auto" w:fill="FFD966" w:themeFill="accent4" w:themeFillTint="99"/>
+            <w:vAlign w:val="center"/>
+          </w:tcPr>
+          <w:p>
+            <w:pPr>
+              <w:jc w:val="center"/>
+              <w:rPr>
+                <w:rStyle w:val="IntenseReference"/>
+                <w:b/>
+                <w:sz w:val="22"/>
+                <w:szCs w:val="22"/>
+              </w:rPr>
+            </w:pPr>
+          </w:p>
+        </w:tc>
+        <w:tc>
+          <w:tcPr>
+            <w:tcW w:w="775" w:type="dxa"/>
+            <w:tcBorders>
+              <w:top w:val="nil"/>
+              <w:left w:val="single" w:sz="4" w:space="0" w:color="auto"/>
+              <w:bottom w:val="single" w:sz="4" w:space="0" w:color="auto"/>
+              <w:right w:val="nil"/>
+            </w:tcBorders>
+            <w:shd w:val="clear" w:color="auto" w:fill="F4B083" w:themeFill="accent2" w:themeFillTint="99"/>
+            <w:vAlign w:val="center"/>
+          </w:tcPr>
+          <w:p>
+            <w:pPr>
+              <w:jc w:val="center"/>
+              <w:rPr>
+                <w:rStyle w:val="IntenseReference"/>
+                <w:b/>
+                <w:sz w:val="22"/>
+                <w:szCs w:val="22"/>
+              </w:rPr>
+            </w:pPr>
+          </w:p>
+        </w:tc>
+        <w:tc>
+          <w:tcPr>
+            <w:tcW w:w="775" w:type="dxa"/>
+            <w:tcBorders>
+              <w:top w:val="nil"/>
+              <w:left w:val="nil"/>
+              <w:bottom w:val="single" w:sz="4" w:space="0" w:color="auto"/>
+              <w:right w:val="nil"/>
+            </w:tcBorders>
+            <w:shd w:val="clear" w:color="auto" w:fill="F4B083" w:themeFill="accent2" w:themeFillTint="99"/>
+            <w:vAlign w:val="center"/>
+          </w:tcPr>
+          <w:p>
+            <w:pPr>
+              <w:jc w:val="center"/>
+              <w:rPr>
+                <w:rStyle w:val="IntenseReference"/>
+                <w:b/>
+                <w:sz w:val="22"/>
+                <w:szCs w:val="22"/>
+              </w:rPr>
+            </w:pPr>
+          </w:p>
+        </w:tc>
+        <w:tc>
+          <w:tcPr>
+            <w:tcW w:w="775" w:type="dxa"/>
+            <w:tcBorders>
+              <w:top w:val="nil"/>
+              <w:left w:val="nil"/>
+              <w:bottom w:val="single" w:sz="4" w:space="0" w:color="auto"/>
+            </w:tcBorders>
+            <w:shd w:val="clear" w:color="auto" w:fill="F4B083" w:themeFill="accent2" w:themeFillTint="99"/>
+            <w:vAlign w:val="center"/>
+          </w:tcPr>
+          <w:p>
+            <w:pPr>
+              <w:jc w:val="center"/>
+              <w:rPr>
+                <w:rStyle w:val="IntenseReference"/>
+                <w:b/>
+                <w:sz w:val="22"/>
+                <w:szCs w:val="22"/>
+              </w:rPr>
+            </w:pPr>
+          </w:p>
+        </w:tc>
+      </w:tr>
+      <w:tr>
+        <w:trPr>
+          <w:trHeight w:val="535"/>
+        </w:trPr>
+        <w:tc>
+          <w:tcPr>
+            <w:tcW w:w="1564" w:type="dxa"/>
+            <w:vMerge/>
+            <w:tcBorders>
+              <w:left w:val="nil"/>
+            </w:tcBorders>
+            <w:vAlign w:val="center"/>
+          </w:tcPr>
+          <w:p>
+            <w:pPr>
+              <w:jc w:val="center"/>
+              <w:rPr>
+                <w:rStyle w:val="IntenseReference"/>
+                <w:b/>
+              </w:rPr>
+            </w:pPr>
+          </w:p>
+        </w:tc>
+        <w:tc>
+          <w:tcPr>
+            <w:tcW w:w="1814" w:type="dxa"/>
+            <w:vMerge w:val="restart"/>
+            <w:vAlign w:val="center"/>
+          </w:tcPr>
+          <w:p>
+            <w:pPr>
+              <w:jc w:val="center"/>
+              <w:rPr>
+                <w:rStyle w:val="IntenseReference"/>
+                <w:b/>
+              </w:rPr>
+            </w:pPr>
+            <w:r>
+              <w:rPr>
+                <w:rStyle w:val="IntenseReference"/>
+                <w:sz w:val="24"/>
+                <w:szCs w:val="24"/>
+              </w:rPr>
+              <w:t>Medium</w:t>
+            </w:r>
+          </w:p>
+        </w:tc>
+        <w:tc>
+          <w:tcPr>
+            <w:tcW w:w="774" w:type="dxa"/>
+            <w:tcBorders>
+              <w:top w:val="single" w:sz="4" w:space="0" w:color="auto"/>
+              <w:bottom w:val="nil"/>
+              <w:right w:val="nil"/>
+            </w:tcBorders>
+            <w:shd w:val="clear" w:color="auto" w:fill="A8D08D" w:themeFill="accent6" w:themeFillTint="99"/>
+            <w:vAlign w:val="center"/>
+          </w:tcPr>
+          <w:p>
+            <w:pPr>
+              <w:jc w:val="center"/>
+              <w:rPr>
+                <w:rStyle w:val="IntenseReference"/>
+                <w:b/>
+                <w:sz w:val="22"/>
+                <w:szCs w:val="22"/>
+              </w:rPr>
+            </w:pPr>
+          </w:p>
+        </w:tc>
+        <w:tc>
+          <w:tcPr>
+            <w:tcW w:w="775" w:type="dxa"/>
+            <w:tcBorders>
+              <w:top w:val="single" w:sz="4" w:space="0" w:color="auto"/>
+              <w:left w:val="nil"/>
+              <w:bottom w:val="nil"/>
+              <w:right w:val="nil"/>
+            </w:tcBorders>
+            <w:shd w:val="clear" w:color="auto" w:fill="A8D08D" w:themeFill="accent6" w:themeFillTint="99"/>
+            <w:vAlign w:val="center"/>
+          </w:tcPr>
+          <w:p>
+            <w:pPr>
+              <w:jc w:val="center"/>
+              <w:rPr>
+                <w:rStyle w:val="IntenseReference"/>
+                <w:b/>
+                <w:sz w:val="22"/>
+                <w:szCs w:val="22"/>
+              </w:rPr>
+            </w:pPr>
+          </w:p>
+        </w:tc>
+        <w:tc>
+          <w:tcPr>
+            <w:tcW w:w="775" w:type="dxa"/>
+            <w:tcBorders>
+              <w:top w:val="single" w:sz="4" w:space="0" w:color="auto"/>
+              <w:left w:val="nil"/>
+              <w:bottom w:val="nil"/>
+              <w:right w:val="single" w:sz="4" w:space="0" w:color="auto"/>
+            </w:tcBorders>
+            <w:shd w:val="clear" w:color="auto" w:fill="A8D08D" w:themeFill="accent6" w:themeFillTint="99"/>
+            <w:vAlign w:val="center"/>
+          </w:tcPr>
+          <w:p>
+            <w:pPr>
+              <w:jc w:val="center"/>
+              <w:rPr>
+                <w:rStyle w:val="IntenseReference"/>
+                <w:b/>
+                <w:sz w:val="22"/>
+                <w:szCs w:val="22"/>
+              </w:rPr>
+            </w:pPr>
+          </w:p>
+        </w:tc>
+        <w:tc>
+          <w:tcPr>
+            <w:tcW w:w="775" w:type="dxa"/>
+            <w:tcBorders>
+              <w:top w:val="single" w:sz="4" w:space="0" w:color="auto"/>
+              <w:left w:val="single" w:sz="4" w:space="0" w:color="auto"/>
+              <w:bottom w:val="nil"/>
+              <w:right w:val="nil"/>
+            </w:tcBorders>
+            <w:shd w:val="clear" w:color="auto" w:fill="FFD966" w:themeFill="accent4" w:themeFillTint="99"/>
+            <w:vAlign w:val="center"/>
+          </w:tcPr>
+          <w:p>
+            <w:pPr>
+              <w:jc w:val="center"/>
+              <w:rPr>
+                <w:rStyle w:val="IntenseReference"/>
+                <w:b/>
+                <w:sz w:val="22"/>
+                <w:szCs w:val="22"/>
+              </w:rPr>
+            </w:pPr>
+          </w:p>
+        </w:tc>
+        <w:tc>
+          <w:tcPr>
+            <w:tcW w:w="775" w:type="dxa"/>
+            <w:tcBorders>
+              <w:top w:val="single" w:sz="4" w:space="0" w:color="auto"/>
+              <w:left w:val="nil"/>
+              <w:bottom w:val="nil"/>
+              <w:right w:val="nil"/>
+            </w:tcBorders>
+            <w:shd w:val="clear" w:color="auto" w:fill="FFD966" w:themeFill="accent4" w:themeFillTint="99"/>
+            <w:vAlign w:val="center"/>
+          </w:tcPr>
+          <w:p>
+            <w:pPr>
+              <w:jc w:val="center"/>
+              <w:rPr>
+                <w:rStyle w:val="IntenseReference"/>
+                <w:b/>
+                <w:sz w:val="22"/>
+                <w:szCs w:val="22"/>
+              </w:rPr>
+            </w:pPr>
+          </w:p>
+        </w:tc>
+        <w:tc>
+          <w:tcPr>
+            <w:tcW w:w="775" w:type="dxa"/>
+            <w:tcBorders>
+              <w:top w:val="single" w:sz="4" w:space="0" w:color="auto"/>
+              <w:left w:val="nil"/>
+              <w:bottom w:val="nil"/>
+              <w:right w:val="single" w:sz="4" w:space="0" w:color="auto"/>
+            </w:tcBorders>
+            <w:shd w:val="clear" w:color="auto" w:fill="FFD966" w:themeFill="accent4" w:themeFillTint="99"/>
+            <w:vAlign w:val="center"/>
+          </w:tcPr>
+          <w:p>
+            <w:pPr>
+              <w:jc w:val="center"/>
+              <w:rPr>
+                <w:rStyle w:val="IntenseReference"/>
+                <w:b/>
+                <w:sz w:val="22"/>
+                <w:szCs w:val="22"/>
+              </w:rPr>
+            </w:pPr>
+          </w:p>
+        </w:tc>
+        <w:tc>
+          <w:tcPr>
+            <w:tcW w:w="775" w:type="dxa"/>
+            <w:tcBorders>
+              <w:top w:val="single" w:sz="4" w:space="0" w:color="auto"/>
+              <w:left w:val="single" w:sz="4" w:space="0" w:color="auto"/>
+              <w:bottom w:val="nil"/>
+              <w:right w:val="nil"/>
+            </w:tcBorders>
+            <w:shd w:val="clear" w:color="auto" w:fill="FFD966" w:themeFill="accent4" w:themeFillTint="99"/>
+            <w:vAlign w:val="center"/>
+          </w:tcPr>
+          <w:p>
+            <w:pPr>
+              <w:jc w:val="center"/>
+              <w:rPr>
+                <w:rStyle w:val="IntenseReference"/>
+                <w:b/>
+                <w:sz w:val="22"/>
+                <w:szCs w:val="22"/>
+              </w:rPr>
+            </w:pPr>
+            <w:r>
+              <w:rPr>
+                <w:rStyle w:val="IntenseReference"/>
+                <w:b/>
+                <w:sz w:val="22"/>
+                <w:szCs w:val="22"/>
+              </w:rPr>
+              <w:t>R9</w:t>
+            </w:r>
+          </w:p>
+        </w:tc>
+        <w:tc>
+          <w:tcPr>
+            <w:tcW w:w="775" w:type="dxa"/>
+            <w:tcBorders>
+              <w:top w:val="single" w:sz="4" w:space="0" w:color="auto"/>
+              <w:left w:val="nil"/>
+              <w:bottom w:val="nil"/>
+              <w:right w:val="nil"/>
+            </w:tcBorders>
+            <w:shd w:val="clear" w:color="auto" w:fill="FFD966" w:themeFill="accent4" w:themeFillTint="99"/>
+            <w:vAlign w:val="center"/>
+          </w:tcPr>
+          <w:p>
+            <w:pPr>
+              <w:jc w:val="center"/>
+              <w:rPr>
+                <w:rStyle w:val="IntenseReference"/>
+                <w:b/>
+                <w:sz w:val="22"/>
+                <w:szCs w:val="22"/>
+              </w:rPr>
+            </w:pPr>
+          </w:p>
+        </w:tc>
+        <w:tc>
+          <w:tcPr>
+            <w:tcW w:w="775" w:type="dxa"/>
+            <w:tcBorders>
+              <w:top w:val="single" w:sz="4" w:space="0" w:color="auto"/>
+              <w:left w:val="nil"/>
+              <w:bottom w:val="nil"/>
+            </w:tcBorders>
+            <w:shd w:val="clear" w:color="auto" w:fill="FFD966" w:themeFill="accent4" w:themeFillTint="99"/>
+            <w:vAlign w:val="center"/>
+          </w:tcPr>
+          <w:p>
+            <w:pPr>
+              <w:jc w:val="center"/>
+              <w:rPr>
+                <w:rStyle w:val="IntenseReference"/>
+                <w:b/>
+                <w:sz w:val="22"/>
+                <w:szCs w:val="22"/>
+              </w:rPr>
+            </w:pPr>
+          </w:p>
+        </w:tc>
+      </w:tr>
+      <w:tr>
+        <w:trPr>
+          <w:trHeight w:val="535"/>
+        </w:trPr>
+        <w:tc>
+          <w:tcPr>
+            <w:tcW w:w="1564" w:type="dxa"/>
+            <w:vMerge/>
+            <w:tcBorders>
+              <w:left w:val="nil"/>
+            </w:tcBorders>
+            <w:vAlign w:val="center"/>
+          </w:tcPr>
+          <w:p>
+            <w:pPr>
+              <w:jc w:val="center"/>
+              <w:rPr>
+                <w:rStyle w:val="IntenseReference"/>
+                <w:b/>
+              </w:rPr>
+            </w:pPr>
+          </w:p>
+        </w:tc>
+        <w:tc>
+          <w:tcPr>
+            <w:tcW w:w="1814" w:type="dxa"/>
+            <w:vMerge/>
+            <w:vAlign w:val="center"/>
+          </w:tcPr>
+          <w:p>
+            <w:pPr>
+              <w:jc w:val="center"/>
+              <w:rPr>
+                <w:rStyle w:val="IntenseReference"/>
+                <w:sz w:val="24"/>
+                <w:szCs w:val="24"/>
+              </w:rPr>
+            </w:pPr>
+          </w:p>
+        </w:tc>
+        <w:tc>
+          <w:tcPr>
+            <w:tcW w:w="774" w:type="dxa"/>
+            <w:tcBorders>
+              <w:top w:val="nil"/>
+              <w:bottom w:val="nil"/>
+              <w:right w:val="nil"/>
+            </w:tcBorders>
+            <w:shd w:val="clear" w:color="auto" w:fill="A8D08D" w:themeFill="accent6" w:themeFillTint="99"/>
+            <w:vAlign w:val="center"/>
+          </w:tcPr>
+          <w:p>
+            <w:pPr>
+              <w:jc w:val="center"/>
+              <w:rPr>
+                <w:rStyle w:val="IntenseReference"/>
+                <w:b/>
+                <w:sz w:val="22"/>
+                <w:szCs w:val="22"/>
+              </w:rPr>
+            </w:pPr>
+          </w:p>
+        </w:tc>
+        <w:tc>
+          <w:tcPr>
+            <w:tcW w:w="775" w:type="dxa"/>
+            <w:tcBorders>
+              <w:top w:val="nil"/>
+              <w:left w:val="nil"/>
+              <w:bottom w:val="nil"/>
+              <w:right w:val="nil"/>
+            </w:tcBorders>
+            <w:shd w:val="clear" w:color="auto" w:fill="A8D08D" w:themeFill="accent6" w:themeFillTint="99"/>
+            <w:vAlign w:val="center"/>
+          </w:tcPr>
+          <w:p>
+            <w:pPr>
+              <w:jc w:val="center"/>
+              <w:rPr>
+                <w:rStyle w:val="IntenseReference"/>
+                <w:b/>
+                <w:sz w:val="22"/>
+                <w:szCs w:val="22"/>
+              </w:rPr>
+            </w:pPr>
+          </w:p>
+        </w:tc>
+        <w:tc>
+          <w:tcPr>
+            <w:tcW w:w="775" w:type="dxa"/>
+            <w:tcBorders>
+              <w:top w:val="nil"/>
+              <w:left w:val="nil"/>
+              <w:bottom w:val="nil"/>
+              <w:right w:val="single" w:sz="4" w:space="0" w:color="auto"/>
+            </w:tcBorders>
+            <w:shd w:val="clear" w:color="auto" w:fill="A8D08D" w:themeFill="accent6" w:themeFillTint="99"/>
+            <w:vAlign w:val="center"/>
+          </w:tcPr>
+          <w:p>
+            <w:pPr>
+              <w:jc w:val="center"/>
+              <w:rPr>
+                <w:rStyle w:val="IntenseReference"/>
+                <w:b/>
+                <w:sz w:val="22"/>
+                <w:szCs w:val="22"/>
+              </w:rPr>
+            </w:pPr>
+          </w:p>
+        </w:tc>
+        <w:tc>
+          <w:tcPr>
+            <w:tcW w:w="775" w:type="dxa"/>
+            <w:tcBorders>
+              <w:top w:val="nil"/>
+              <w:left w:val="single" w:sz="4" w:space="0" w:color="auto"/>
+              <w:bottom w:val="nil"/>
+              <w:right w:val="nil"/>
+            </w:tcBorders>
+            <w:shd w:val="clear" w:color="auto" w:fill="FFD966" w:themeFill="accent4" w:themeFillTint="99"/>
+            <w:vAlign w:val="center"/>
+          </w:tcPr>
+          <w:p>
+            <w:pPr>
+              <w:jc w:val="center"/>
+              <w:rPr>
+                <w:rStyle w:val="IntenseReference"/>
+                <w:b/>
+                <w:sz w:val="22"/>
+                <w:szCs w:val="22"/>
+              </w:rPr>
+            </w:pPr>
+          </w:p>
+        </w:tc>
+        <w:tc>
+          <w:tcPr>
+            <w:tcW w:w="775" w:type="dxa"/>
+            <w:tcBorders>
+              <w:top w:val="nil"/>
+              <w:left w:val="nil"/>
+              <w:bottom w:val="nil"/>
+              <w:right w:val="nil"/>
+            </w:tcBorders>
+            <w:shd w:val="clear" w:color="auto" w:fill="FFD966" w:themeFill="accent4" w:themeFillTint="99"/>
+            <w:vAlign w:val="center"/>
+          </w:tcPr>
+          <w:p>
+            <w:pPr>
+              <w:jc w:val="center"/>
+              <w:rPr>
+                <w:rStyle w:val="IntenseReference"/>
+                <w:b/>
+                <w:sz w:val="22"/>
+                <w:szCs w:val="22"/>
+              </w:rPr>
+            </w:pPr>
+          </w:p>
+        </w:tc>
+        <w:tc>
+          <w:tcPr>
+            <w:tcW w:w="775" w:type="dxa"/>
+            <w:tcBorders>
+              <w:top w:val="nil"/>
+              <w:left w:val="nil"/>
+              <w:bottom w:val="nil"/>
+              <w:right w:val="single" w:sz="4" w:space="0" w:color="auto"/>
+            </w:tcBorders>
+            <w:shd w:val="clear" w:color="auto" w:fill="FFD966" w:themeFill="accent4" w:themeFillTint="99"/>
+            <w:vAlign w:val="center"/>
+          </w:tcPr>
+          <w:p>
+            <w:pPr>
+              <w:jc w:val="center"/>
+              <w:rPr>
+                <w:rStyle w:val="IntenseReference"/>
+                <w:b/>
+                <w:sz w:val="22"/>
+                <w:szCs w:val="22"/>
+              </w:rPr>
+            </w:pPr>
+          </w:p>
+        </w:tc>
+        <w:tc>
+          <w:tcPr>
+            <w:tcW w:w="775" w:type="dxa"/>
+            <w:tcBorders>
+              <w:top w:val="nil"/>
+              <w:left w:val="single" w:sz="4" w:space="0" w:color="auto"/>
+              <w:bottom w:val="nil"/>
+              <w:right w:val="nil"/>
+            </w:tcBorders>
+            <w:shd w:val="clear" w:color="auto" w:fill="FFD966" w:themeFill="accent4" w:themeFillTint="99"/>
+            <w:vAlign w:val="center"/>
+          </w:tcPr>
+          <w:p>
+            <w:pPr>
+              <w:jc w:val="center"/>
+              <w:rPr>
+                <w:rStyle w:val="IntenseReference"/>
+                <w:b/>
+                <w:sz w:val="22"/>
+                <w:szCs w:val="22"/>
+              </w:rPr>
+            </w:pPr>
+          </w:p>
+        </w:tc>
+        <w:tc>
+          <w:tcPr>
+            <w:tcW w:w="775" w:type="dxa"/>
+            <w:tcBorders>
+              <w:top w:val="nil"/>
+              <w:left w:val="nil"/>
+              <w:bottom w:val="nil"/>
+              <w:right w:val="nil"/>
+            </w:tcBorders>
+            <w:shd w:val="clear" w:color="auto" w:fill="FFD966" w:themeFill="accent4" w:themeFillTint="99"/>
+            <w:vAlign w:val="center"/>
+          </w:tcPr>
+          <w:p>
+            <w:pPr>
+              <w:jc w:val="center"/>
+              <w:rPr>
+                <w:rStyle w:val="IntenseReference"/>
+                <w:b/>
+                <w:sz w:val="22"/>
+                <w:szCs w:val="22"/>
+              </w:rPr>
+            </w:pPr>
+          </w:p>
+        </w:tc>
+        <w:tc>
+          <w:tcPr>
+            <w:tcW w:w="775" w:type="dxa"/>
+            <w:tcBorders>
+              <w:top w:val="nil"/>
+              <w:left w:val="nil"/>
+              <w:bottom w:val="nil"/>
+            </w:tcBorders>
+            <w:shd w:val="clear" w:color="auto" w:fill="FFD966" w:themeFill="accent4" w:themeFillTint="99"/>
+            <w:vAlign w:val="center"/>
+          </w:tcPr>
+          <w:p>
+            <w:pPr>
+              <w:jc w:val="center"/>
+              <w:rPr>
+                <w:rStyle w:val="IntenseReference"/>
+                <w:b/>
+                <w:sz w:val="22"/>
+                <w:szCs w:val="22"/>
+              </w:rPr>
+            </w:pPr>
+          </w:p>
+        </w:tc>
+      </w:tr>
+      <w:tr>
+        <w:trPr>
+          <w:trHeight w:val="535"/>
+        </w:trPr>
+        <w:tc>
+          <w:tcPr>
+            <w:tcW w:w="1564" w:type="dxa"/>
+            <w:vMerge/>
+            <w:tcBorders>
+              <w:left w:val="nil"/>
+            </w:tcBorders>
+            <w:vAlign w:val="center"/>
+          </w:tcPr>
+          <w:p>
+            <w:pPr>
+              <w:jc w:val="center"/>
+              <w:rPr>
+                <w:rStyle w:val="IntenseReference"/>
+                <w:b/>
+              </w:rPr>
+            </w:pPr>
+          </w:p>
+        </w:tc>
+        <w:tc>
+          <w:tcPr>
+            <w:tcW w:w="1814" w:type="dxa"/>
+            <w:vMerge/>
+            <w:vAlign w:val="center"/>
+          </w:tcPr>
+          <w:p>
+            <w:pPr>
+              <w:jc w:val="center"/>
+              <w:rPr>
+                <w:rStyle w:val="IntenseReference"/>
+                <w:sz w:val="24"/>
+                <w:szCs w:val="24"/>
+              </w:rPr>
+            </w:pPr>
+          </w:p>
+        </w:tc>
+        <w:tc>
+          <w:tcPr>
+            <w:tcW w:w="774" w:type="dxa"/>
+            <w:tcBorders>
+              <w:top w:val="nil"/>
+              <w:bottom w:val="single" w:sz="4" w:space="0" w:color="auto"/>
+              <w:right w:val="nil"/>
+            </w:tcBorders>
+            <w:shd w:val="clear" w:color="auto" w:fill="A8D08D" w:themeFill="accent6" w:themeFillTint="99"/>
+            <w:vAlign w:val="center"/>
+          </w:tcPr>
+          <w:p>
+            <w:pPr>
+              <w:jc w:val="center"/>
+              <w:rPr>
+                <w:rStyle w:val="IntenseReference"/>
+                <w:b/>
+                <w:sz w:val="22"/>
+                <w:szCs w:val="22"/>
+              </w:rPr>
+            </w:pPr>
+          </w:p>
+        </w:tc>
+        <w:tc>
+          <w:tcPr>
+            <w:tcW w:w="775" w:type="dxa"/>
+            <w:tcBorders>
+              <w:top w:val="nil"/>
+              <w:left w:val="nil"/>
+              <w:bottom w:val="single" w:sz="4" w:space="0" w:color="auto"/>
+              <w:right w:val="nil"/>
+            </w:tcBorders>
+            <w:shd w:val="clear" w:color="auto" w:fill="A8D08D" w:themeFill="accent6" w:themeFillTint="99"/>
+            <w:vAlign w:val="center"/>
+          </w:tcPr>
+          <w:p>
+            <w:pPr>
+              <w:jc w:val="center"/>
+              <w:rPr>
+                <w:rStyle w:val="IntenseReference"/>
+                <w:b/>
+                <w:sz w:val="22"/>
+                <w:szCs w:val="22"/>
+              </w:rPr>
+            </w:pPr>
+          </w:p>
+        </w:tc>
+        <w:tc>
+          <w:tcPr>
+            <w:tcW w:w="775" w:type="dxa"/>
+            <w:tcBorders>
+              <w:top w:val="nil"/>
+              <w:left w:val="nil"/>
+              <w:bottom w:val="single" w:sz="4" w:space="0" w:color="auto"/>
+              <w:right w:val="single" w:sz="4" w:space="0" w:color="auto"/>
+            </w:tcBorders>
+            <w:shd w:val="clear" w:color="auto" w:fill="A8D08D" w:themeFill="accent6" w:themeFillTint="99"/>
+            <w:vAlign w:val="center"/>
+          </w:tcPr>
+          <w:p>
+            <w:pPr>
+              <w:jc w:val="center"/>
+              <w:rPr>
+                <w:rStyle w:val="IntenseReference"/>
+                <w:b/>
+                <w:sz w:val="22"/>
+                <w:szCs w:val="22"/>
+              </w:rPr>
+            </w:pPr>
+          </w:p>
+        </w:tc>
+        <w:tc>
+          <w:tcPr>
+            <w:tcW w:w="775" w:type="dxa"/>
+            <w:tcBorders>
+              <w:top w:val="nil"/>
+              <w:left w:val="single" w:sz="4" w:space="0" w:color="auto"/>
+              <w:bottom w:val="single" w:sz="4" w:space="0" w:color="auto"/>
+              <w:right w:val="nil"/>
+            </w:tcBorders>
+            <w:shd w:val="clear" w:color="auto" w:fill="FFD966" w:themeFill="accent4" w:themeFillTint="99"/>
+            <w:vAlign w:val="center"/>
+          </w:tcPr>
+          <w:p>
+            <w:pPr>
+              <w:jc w:val="center"/>
+              <w:rPr>
+                <w:rStyle w:val="IntenseReference"/>
+                <w:b/>
+                <w:sz w:val="22"/>
+                <w:szCs w:val="22"/>
+              </w:rPr>
+            </w:pPr>
+          </w:p>
+        </w:tc>
+        <w:tc>
+          <w:tcPr>
+            <w:tcW w:w="775" w:type="dxa"/>
+            <w:tcBorders>
+              <w:top w:val="nil"/>
+              <w:left w:val="nil"/>
+              <w:bottom w:val="single" w:sz="4" w:space="0" w:color="auto"/>
+              <w:right w:val="nil"/>
+            </w:tcBorders>
+            <w:shd w:val="clear" w:color="auto" w:fill="FFD966" w:themeFill="accent4" w:themeFillTint="99"/>
+            <w:vAlign w:val="center"/>
+          </w:tcPr>
+          <w:p>
+            <w:pPr>
+              <w:jc w:val="center"/>
+              <w:rPr>
+                <w:rStyle w:val="IntenseReference"/>
+                <w:b/>
+                <w:sz w:val="22"/>
+                <w:szCs w:val="22"/>
+              </w:rPr>
+            </w:pPr>
+          </w:p>
+        </w:tc>
+        <w:tc>
+          <w:tcPr>
+            <w:tcW w:w="775" w:type="dxa"/>
+            <w:tcBorders>
+              <w:top w:val="nil"/>
+              <w:left w:val="nil"/>
+              <w:bottom w:val="single" w:sz="4" w:space="0" w:color="auto"/>
+              <w:right w:val="single" w:sz="4" w:space="0" w:color="auto"/>
+            </w:tcBorders>
+            <w:shd w:val="clear" w:color="auto" w:fill="FFD966" w:themeFill="accent4" w:themeFillTint="99"/>
+            <w:vAlign w:val="center"/>
+          </w:tcPr>
+          <w:p>
+            <w:pPr>
+              <w:jc w:val="center"/>
+              <w:rPr>
+                <w:rStyle w:val="IntenseReference"/>
+                <w:b/>
+                <w:sz w:val="22"/>
+                <w:szCs w:val="22"/>
+              </w:rPr>
+            </w:pPr>
+          </w:p>
+        </w:tc>
+        <w:tc>
+          <w:tcPr>
+            <w:tcW w:w="775" w:type="dxa"/>
+            <w:tcBorders>
+              <w:top w:val="nil"/>
+              <w:left w:val="single" w:sz="4" w:space="0" w:color="auto"/>
+              <w:bottom w:val="single" w:sz="4" w:space="0" w:color="auto"/>
+              <w:right w:val="nil"/>
+            </w:tcBorders>
+            <w:shd w:val="clear" w:color="auto" w:fill="FFD966" w:themeFill="accent4" w:themeFillTint="99"/>
+            <w:vAlign w:val="center"/>
+          </w:tcPr>
+          <w:p>
+            <w:pPr>
+              <w:jc w:val="center"/>
+              <w:rPr>
+                <w:rStyle w:val="IntenseReference"/>
+                <w:b/>
+                <w:sz w:val="22"/>
+                <w:szCs w:val="22"/>
+              </w:rPr>
+            </w:pPr>
+          </w:p>
+        </w:tc>
+        <w:tc>
+          <w:tcPr>
+            <w:tcW w:w="775" w:type="dxa"/>
+            <w:tcBorders>
+              <w:top w:val="nil"/>
+              <w:left w:val="nil"/>
+              <w:bottom w:val="single" w:sz="4" w:space="0" w:color="auto"/>
+              <w:right w:val="nil"/>
+            </w:tcBorders>
+            <w:shd w:val="clear" w:color="auto" w:fill="FFD966" w:themeFill="accent4" w:themeFillTint="99"/>
+            <w:vAlign w:val="center"/>
+          </w:tcPr>
+          <w:p>
+            <w:pPr>
+              <w:jc w:val="center"/>
+              <w:rPr>
+                <w:rStyle w:val="IntenseReference"/>
+                <w:b/>
+                <w:sz w:val="22"/>
+                <w:szCs w:val="22"/>
+              </w:rPr>
+            </w:pPr>
+          </w:p>
+        </w:tc>
+        <w:tc>
+          <w:tcPr>
+            <w:tcW w:w="775" w:type="dxa"/>
+            <w:tcBorders>
+              <w:top w:val="nil"/>
+              <w:left w:val="nil"/>
+              <w:bottom w:val="single" w:sz="4" w:space="0" w:color="auto"/>
+            </w:tcBorders>
+            <w:shd w:val="clear" w:color="auto" w:fill="FFD966" w:themeFill="accent4" w:themeFillTint="99"/>
+            <w:vAlign w:val="center"/>
+          </w:tcPr>
+          <w:p>
+            <w:pPr>
+              <w:jc w:val="center"/>
+              <w:rPr>
+                <w:rStyle w:val="IntenseReference"/>
+                <w:b/>
+                <w:sz w:val="22"/>
+                <w:szCs w:val="22"/>
+              </w:rPr>
+            </w:pPr>
+          </w:p>
+        </w:tc>
+      </w:tr>
+      <w:tr>
+        <w:trPr>
+          <w:trHeight w:val="535"/>
+        </w:trPr>
+        <w:tc>
+          <w:tcPr>
+            <w:tcW w:w="1564" w:type="dxa"/>
+            <w:vMerge/>
+            <w:tcBorders>
+              <w:left w:val="nil"/>
+            </w:tcBorders>
+            <w:vAlign w:val="center"/>
+          </w:tcPr>
+          <w:p>
+            <w:pPr>
+              <w:jc w:val="center"/>
+              <w:rPr>
+                <w:rStyle w:val="IntenseReference"/>
+                <w:b/>
+              </w:rPr>
+            </w:pPr>
+          </w:p>
+        </w:tc>
+        <w:tc>
+          <w:tcPr>
+            <w:tcW w:w="1814" w:type="dxa"/>
+            <w:vMerge w:val="restart"/>
+            <w:vAlign w:val="center"/>
+          </w:tcPr>
+          <w:p>
+            <w:pPr>
+              <w:jc w:val="center"/>
+              <w:rPr>
+                <w:rStyle w:val="IntenseReference"/>
+                <w:b/>
+              </w:rPr>
+            </w:pPr>
+            <w:r>
+              <w:rPr>
+                <w:rStyle w:val="IntenseReference"/>
+                <w:sz w:val="24"/>
+                <w:szCs w:val="24"/>
+              </w:rPr>
+              <w:t>Low</w:t>
+            </w:r>
+          </w:p>
+        </w:tc>
+        <w:tc>
+          <w:tcPr>
+            <w:tcW w:w="774" w:type="dxa"/>
+            <w:tcBorders>
+              <w:top w:val="single" w:sz="4" w:space="0" w:color="auto"/>
+              <w:bottom w:val="nil"/>
+              <w:right w:val="nil"/>
+            </w:tcBorders>
+            <w:shd w:val="clear" w:color="auto" w:fill="A8D08D" w:themeFill="accent6" w:themeFillTint="99"/>
+            <w:vAlign w:val="center"/>
+          </w:tcPr>
+          <w:p>
+            <w:pPr>
+              <w:jc w:val="center"/>
+              <w:rPr>
+                <w:rStyle w:val="IntenseReference"/>
+                <w:b/>
+                <w:sz w:val="22"/>
+                <w:szCs w:val="22"/>
+              </w:rPr>
+            </w:pPr>
+            <w:r>
+              <w:rPr>
+                <w:rStyle w:val="IntenseReference"/>
+                <w:b/>
+                <w:sz w:val="22"/>
+                <w:szCs w:val="22"/>
+              </w:rPr>
+              <w:t>R6</w:t>
+            </w:r>
+          </w:p>
+        </w:tc>
+        <w:tc>
+          <w:tcPr>
+            <w:tcW w:w="775" w:type="dxa"/>
+            <w:tcBorders>
+              <w:top w:val="single" w:sz="4" w:space="0" w:color="auto"/>
+              <w:left w:val="nil"/>
+              <w:bottom w:val="nil"/>
+              <w:right w:val="nil"/>
+            </w:tcBorders>
+            <w:shd w:val="clear" w:color="auto" w:fill="A8D08D" w:themeFill="accent6" w:themeFillTint="99"/>
+            <w:vAlign w:val="center"/>
+          </w:tcPr>
+          <w:p>
+            <w:pPr>
+              <w:jc w:val="center"/>
+              <w:rPr>
+                <w:rStyle w:val="IntenseReference"/>
+                <w:b/>
+                <w:sz w:val="22"/>
+                <w:szCs w:val="22"/>
+              </w:rPr>
+            </w:pPr>
+            <w:r>
+              <w:rPr>
+                <w:rStyle w:val="IntenseReference"/>
+                <w:b/>
+                <w:sz w:val="22"/>
+                <w:szCs w:val="22"/>
+              </w:rPr>
+              <w:t>R8</w:t>
+            </w:r>
+          </w:p>
+        </w:tc>
+        <w:tc>
+          <w:tcPr>
+            <w:tcW w:w="775" w:type="dxa"/>
+            <w:tcBorders>
+              <w:top w:val="single" w:sz="4" w:space="0" w:color="auto"/>
+              <w:left w:val="nil"/>
+              <w:bottom w:val="nil"/>
+              <w:right w:val="single" w:sz="4" w:space="0" w:color="auto"/>
+            </w:tcBorders>
+            <w:shd w:val="clear" w:color="auto" w:fill="A8D08D" w:themeFill="accent6" w:themeFillTint="99"/>
+            <w:vAlign w:val="center"/>
+          </w:tcPr>
+          <w:p>
+            <w:pPr>
+              <w:jc w:val="center"/>
+              <w:rPr>
+                <w:rStyle w:val="IntenseReference"/>
+                <w:b/>
+                <w:sz w:val="22"/>
+                <w:szCs w:val="22"/>
+              </w:rPr>
+            </w:pPr>
+          </w:p>
+        </w:tc>
+        <w:tc>
+          <w:tcPr>
+            <w:tcW w:w="775" w:type="dxa"/>
+            <w:tcBorders>
+              <w:top w:val="single" w:sz="4" w:space="0" w:color="auto"/>
+              <w:left w:val="single" w:sz="4" w:space="0" w:color="auto"/>
+              <w:bottom w:val="nil"/>
+              <w:right w:val="nil"/>
+            </w:tcBorders>
+            <w:shd w:val="clear" w:color="auto" w:fill="A8D08D" w:themeFill="accent6" w:themeFillTint="99"/>
+            <w:vAlign w:val="center"/>
+          </w:tcPr>
+          <w:p>
+            <w:pPr>
+              <w:jc w:val="center"/>
+              <w:rPr>
+                <w:rStyle w:val="IntenseReference"/>
+                <w:b/>
+                <w:sz w:val="22"/>
+                <w:szCs w:val="22"/>
+              </w:rPr>
+            </w:pPr>
+            <w:r>
+              <w:rPr>
+                <w:rStyle w:val="IntenseReference"/>
+                <w:b/>
+                <w:sz w:val="22"/>
+                <w:szCs w:val="22"/>
+              </w:rPr>
+              <w:t>R7</w:t>
+            </w:r>
+          </w:p>
+        </w:tc>
+        <w:tc>
+          <w:tcPr>
+            <w:tcW w:w="775" w:type="dxa"/>
+            <w:tcBorders>
+              <w:top w:val="single" w:sz="4" w:space="0" w:color="auto"/>
+              <w:left w:val="nil"/>
+              <w:bottom w:val="nil"/>
+              <w:right w:val="nil"/>
+            </w:tcBorders>
+            <w:shd w:val="clear" w:color="auto" w:fill="A8D08D" w:themeFill="accent6" w:themeFillTint="99"/>
+            <w:vAlign w:val="center"/>
+          </w:tcPr>
+          <w:p>
+            <w:pPr>
+              <w:jc w:val="center"/>
+              <w:rPr>
+                <w:rStyle w:val="IntenseReference"/>
+                <w:b/>
+                <w:sz w:val="22"/>
+                <w:szCs w:val="22"/>
+              </w:rPr>
+            </w:pPr>
+          </w:p>
+        </w:tc>
+        <w:tc>
+          <w:tcPr>
+            <w:tcW w:w="775" w:type="dxa"/>
+            <w:tcBorders>
+              <w:top w:val="single" w:sz="4" w:space="0" w:color="auto"/>
+              <w:left w:val="nil"/>
+              <w:bottom w:val="nil"/>
+              <w:right w:val="single" w:sz="4" w:space="0" w:color="auto"/>
+            </w:tcBorders>
+            <w:shd w:val="clear" w:color="auto" w:fill="A8D08D" w:themeFill="accent6" w:themeFillTint="99"/>
+            <w:vAlign w:val="center"/>
+          </w:tcPr>
+          <w:p>
+            <w:pPr>
+              <w:jc w:val="center"/>
+              <w:rPr>
+                <w:rStyle w:val="IntenseReference"/>
+                <w:b/>
+                <w:sz w:val="22"/>
+                <w:szCs w:val="22"/>
+              </w:rPr>
+            </w:pPr>
+          </w:p>
+        </w:tc>
+        <w:tc>
+          <w:tcPr>
+            <w:tcW w:w="775" w:type="dxa"/>
+            <w:tcBorders>
+              <w:top w:val="single" w:sz="4" w:space="0" w:color="auto"/>
+              <w:left w:val="single" w:sz="4" w:space="0" w:color="auto"/>
+              <w:bottom w:val="nil"/>
+              <w:right w:val="nil"/>
+            </w:tcBorders>
+            <w:shd w:val="clear" w:color="auto" w:fill="A8D08D" w:themeFill="accent6" w:themeFillTint="99"/>
+            <w:vAlign w:val="center"/>
+          </w:tcPr>
+          <w:p>
+            <w:pPr>
+              <w:jc w:val="center"/>
+              <w:rPr>
+                <w:rStyle w:val="IntenseReference"/>
+                <w:b/>
+                <w:sz w:val="22"/>
+                <w:szCs w:val="22"/>
+              </w:rPr>
+            </w:pPr>
+            <w:r>
+              <w:rPr>
+                <w:rStyle w:val="IntenseReference"/>
+                <w:b/>
+                <w:sz w:val="22"/>
+                <w:szCs w:val="22"/>
+              </w:rPr>
+              <w:t>R4</w:t>
+            </w:r>
+          </w:p>
+        </w:tc>
+        <w:tc>
+          <w:tcPr>
+            <w:tcW w:w="775" w:type="dxa"/>
+            <w:tcBorders>
+              <w:top w:val="single" w:sz="4" w:space="0" w:color="auto"/>
+              <w:left w:val="nil"/>
+              <w:bottom w:val="nil"/>
+              <w:right w:val="nil"/>
+            </w:tcBorders>
+            <w:shd w:val="clear" w:color="auto" w:fill="A8D08D" w:themeFill="accent6" w:themeFillTint="99"/>
+            <w:vAlign w:val="center"/>
+          </w:tcPr>
+          <w:p>
+            <w:pPr>
+              <w:jc w:val="center"/>
+              <w:rPr>
+                <w:rStyle w:val="IntenseReference"/>
+                <w:b/>
+                <w:sz w:val="22"/>
+                <w:szCs w:val="22"/>
+              </w:rPr>
+            </w:pPr>
+          </w:p>
+        </w:tc>
+        <w:tc>
+          <w:tcPr>
+            <w:tcW w:w="775" w:type="dxa"/>
+            <w:tcBorders>
+              <w:top w:val="single" w:sz="4" w:space="0" w:color="auto"/>
+              <w:left w:val="nil"/>
+              <w:bottom w:val="nil"/>
+            </w:tcBorders>
+            <w:shd w:val="clear" w:color="auto" w:fill="A8D08D" w:themeFill="accent6" w:themeFillTint="99"/>
+            <w:vAlign w:val="center"/>
+          </w:tcPr>
+          <w:p>
+            <w:pPr>
+              <w:jc w:val="center"/>
+              <w:rPr>
+                <w:rStyle w:val="IntenseReference"/>
+                <w:b/>
+                <w:sz w:val="22"/>
+                <w:szCs w:val="22"/>
+              </w:rPr>
+            </w:pPr>
+          </w:p>
+        </w:tc>
+      </w:tr>
+      <w:tr>
+        <w:trPr>
+          <w:trHeight w:val="535"/>
+        </w:trPr>
+        <w:tc>
+          <w:tcPr>
+            <w:tcW w:w="1564" w:type="dxa"/>
+            <w:vMerge/>
+            <w:tcBorders>
+              <w:left w:val="nil"/>
+            </w:tcBorders>
+            <w:vAlign w:val="center"/>
+          </w:tcPr>
+          <w:p>
+            <w:pPr>
+              <w:jc w:val="center"/>
+              <w:rPr>
+                <w:rStyle w:val="IntenseReference"/>
+                <w:b/>
+              </w:rPr>
+            </w:pPr>
+          </w:p>
+        </w:tc>
+        <w:tc>
+          <w:tcPr>
+            <w:tcW w:w="1814" w:type="dxa"/>
+            <w:vMerge/>
+            <w:vAlign w:val="center"/>
+          </w:tcPr>
+          <w:p>
+            <w:pPr>
+              <w:jc w:val="center"/>
+              <w:rPr>
+                <w:rStyle w:val="IntenseReference"/>
+                <w:sz w:val="24"/>
+                <w:szCs w:val="24"/>
+              </w:rPr>
+            </w:pPr>
+          </w:p>
+        </w:tc>
+        <w:tc>
+          <w:tcPr>
+            <w:tcW w:w="774" w:type="dxa"/>
+            <w:tcBorders>
+              <w:top w:val="nil"/>
+              <w:bottom w:val="nil"/>
+              <w:right w:val="nil"/>
+            </w:tcBorders>
+            <w:shd w:val="clear" w:color="auto" w:fill="A8D08D" w:themeFill="accent6" w:themeFillTint="99"/>
+            <w:vAlign w:val="center"/>
+          </w:tcPr>
+          <w:p>
+            <w:pPr>
+              <w:jc w:val="center"/>
+              <w:rPr>
+                <w:rStyle w:val="IntenseReference"/>
+                <w:b/>
+                <w:sz w:val="22"/>
+                <w:szCs w:val="22"/>
+              </w:rPr>
+            </w:pPr>
+          </w:p>
+        </w:tc>
+        <w:tc>
+          <w:tcPr>
+            <w:tcW w:w="775" w:type="dxa"/>
+            <w:tcBorders>
+              <w:top w:val="nil"/>
+              <w:left w:val="nil"/>
+              <w:bottom w:val="nil"/>
+              <w:right w:val="nil"/>
+            </w:tcBorders>
+            <w:shd w:val="clear" w:color="auto" w:fill="A8D08D" w:themeFill="accent6" w:themeFillTint="99"/>
+            <w:vAlign w:val="center"/>
+          </w:tcPr>
+          <w:p>
+            <w:pPr>
+              <w:jc w:val="center"/>
+              <w:rPr>
+                <w:rStyle w:val="IntenseReference"/>
+                <w:b/>
+                <w:sz w:val="22"/>
+                <w:szCs w:val="22"/>
+              </w:rPr>
+            </w:pPr>
+          </w:p>
+        </w:tc>
+        <w:tc>
+          <w:tcPr>
+            <w:tcW w:w="775" w:type="dxa"/>
+            <w:tcBorders>
+              <w:top w:val="nil"/>
+              <w:left w:val="nil"/>
+              <w:bottom w:val="nil"/>
+              <w:right w:val="single" w:sz="4" w:space="0" w:color="auto"/>
+            </w:tcBorders>
+            <w:shd w:val="clear" w:color="auto" w:fill="A8D08D" w:themeFill="accent6" w:themeFillTint="99"/>
+            <w:vAlign w:val="center"/>
+          </w:tcPr>
+          <w:p>
+            <w:pPr>
+              <w:jc w:val="center"/>
+              <w:rPr>
+                <w:rStyle w:val="IntenseReference"/>
+                <w:b/>
+                <w:sz w:val="22"/>
+                <w:szCs w:val="22"/>
+              </w:rPr>
+            </w:pPr>
+          </w:p>
+        </w:tc>
+        <w:tc>
+          <w:tcPr>
+            <w:tcW w:w="775" w:type="dxa"/>
+            <w:tcBorders>
+              <w:top w:val="nil"/>
+              <w:left w:val="single" w:sz="4" w:space="0" w:color="auto"/>
+              <w:bottom w:val="nil"/>
+              <w:right w:val="nil"/>
+            </w:tcBorders>
+            <w:shd w:val="clear" w:color="auto" w:fill="A8D08D" w:themeFill="accent6" w:themeFillTint="99"/>
+            <w:vAlign w:val="center"/>
+          </w:tcPr>
+          <w:p>
+            <w:pPr>
+              <w:jc w:val="center"/>
+              <w:rPr>
+                <w:rStyle w:val="IntenseReference"/>
+                <w:b/>
+                <w:sz w:val="22"/>
+                <w:szCs w:val="22"/>
+              </w:rPr>
+            </w:pPr>
+          </w:p>
+        </w:tc>
+        <w:tc>
+          <w:tcPr>
+            <w:tcW w:w="775" w:type="dxa"/>
+            <w:tcBorders>
+              <w:top w:val="nil"/>
+              <w:left w:val="nil"/>
+              <w:bottom w:val="nil"/>
+              <w:right w:val="nil"/>
+            </w:tcBorders>
+            <w:shd w:val="clear" w:color="auto" w:fill="A8D08D" w:themeFill="accent6" w:themeFillTint="99"/>
+            <w:vAlign w:val="center"/>
+          </w:tcPr>
+          <w:p>
+            <w:pPr>
+              <w:jc w:val="center"/>
+              <w:rPr>
+                <w:rStyle w:val="IntenseReference"/>
+                <w:b/>
+                <w:sz w:val="22"/>
+                <w:szCs w:val="22"/>
+              </w:rPr>
+            </w:pPr>
+          </w:p>
+        </w:tc>
+        <w:tc>
+          <w:tcPr>
+            <w:tcW w:w="775" w:type="dxa"/>
+            <w:tcBorders>
+              <w:top w:val="nil"/>
+              <w:left w:val="nil"/>
+              <w:bottom w:val="nil"/>
+              <w:right w:val="single" w:sz="4" w:space="0" w:color="auto"/>
+            </w:tcBorders>
+            <w:shd w:val="clear" w:color="auto" w:fill="A8D08D" w:themeFill="accent6" w:themeFillTint="99"/>
+            <w:vAlign w:val="center"/>
+          </w:tcPr>
+          <w:p>
+            <w:pPr>
+              <w:jc w:val="center"/>
+              <w:rPr>
+                <w:rStyle w:val="IntenseReference"/>
+                <w:b/>
+                <w:sz w:val="22"/>
+                <w:szCs w:val="22"/>
+              </w:rPr>
+            </w:pPr>
+          </w:p>
+        </w:tc>
+        <w:tc>
+          <w:tcPr>
+            <w:tcW w:w="775" w:type="dxa"/>
+            <w:tcBorders>
+              <w:top w:val="nil"/>
+              <w:left w:val="single" w:sz="4" w:space="0" w:color="auto"/>
+              <w:bottom w:val="nil"/>
+              <w:right w:val="nil"/>
+            </w:tcBorders>
+            <w:shd w:val="clear" w:color="auto" w:fill="A8D08D" w:themeFill="accent6" w:themeFillTint="99"/>
+            <w:vAlign w:val="center"/>
+          </w:tcPr>
+          <w:p>
+            <w:pPr>
+              <w:jc w:val="center"/>
+              <w:rPr>
+                <w:rStyle w:val="IntenseReference"/>
+                <w:b/>
+                <w:sz w:val="22"/>
+                <w:szCs w:val="22"/>
+              </w:rPr>
+            </w:pPr>
+          </w:p>
+        </w:tc>
+        <w:tc>
+          <w:tcPr>
+            <w:tcW w:w="775" w:type="dxa"/>
+            <w:tcBorders>
+              <w:top w:val="nil"/>
+              <w:left w:val="nil"/>
+              <w:bottom w:val="nil"/>
+              <w:right w:val="nil"/>
+            </w:tcBorders>
+            <w:shd w:val="clear" w:color="auto" w:fill="A8D08D" w:themeFill="accent6" w:themeFillTint="99"/>
+            <w:vAlign w:val="center"/>
+          </w:tcPr>
+          <w:p>
+            <w:pPr>
+              <w:jc w:val="center"/>
+              <w:rPr>
+                <w:rStyle w:val="IntenseReference"/>
+                <w:b/>
+                <w:sz w:val="22"/>
+                <w:szCs w:val="22"/>
+              </w:rPr>
+            </w:pPr>
+          </w:p>
+        </w:tc>
+        <w:tc>
+          <w:tcPr>
+            <w:tcW w:w="775" w:type="dxa"/>
+            <w:tcBorders>
+              <w:top w:val="nil"/>
+              <w:left w:val="nil"/>
+              <w:bottom w:val="nil"/>
+            </w:tcBorders>
+            <w:shd w:val="clear" w:color="auto" w:fill="A8D08D" w:themeFill="accent6" w:themeFillTint="99"/>
+            <w:vAlign w:val="center"/>
+          </w:tcPr>
+          <w:p>
+            <w:pPr>
+              <w:jc w:val="center"/>
+              <w:rPr>
+                <w:rStyle w:val="IntenseReference"/>
+                <w:b/>
+                <w:sz w:val="22"/>
+                <w:szCs w:val="22"/>
+              </w:rPr>
+            </w:pPr>
+          </w:p>
+        </w:tc>
+      </w:tr>
+      <w:tr>
+        <w:trPr>
+          <w:trHeight w:val="535"/>
+        </w:trPr>
+        <w:tc>
+          <w:tcPr>
+            <w:tcW w:w="1564" w:type="dxa"/>
+            <w:vMerge/>
+            <w:tcBorders>
+              <w:left w:val="nil"/>
+              <w:bottom w:val="nil"/>
+            </w:tcBorders>
+            <w:vAlign w:val="center"/>
+          </w:tcPr>
+          <w:p>
+            <w:pPr>
+              <w:jc w:val="center"/>
+              <w:rPr>
+                <w:rStyle w:val="IntenseReference"/>
+                <w:b/>
+              </w:rPr>
+            </w:pPr>
+          </w:p>
+        </w:tc>
+        <w:tc>
+          <w:tcPr>
+            <w:tcW w:w="1814" w:type="dxa"/>
+            <w:vMerge/>
+            <w:vAlign w:val="center"/>
+          </w:tcPr>
+          <w:p>
+            <w:pPr>
+              <w:jc w:val="center"/>
+              <w:rPr>
+                <w:rStyle w:val="IntenseReference"/>
+                <w:sz w:val="24"/>
+                <w:szCs w:val="24"/>
+              </w:rPr>
+            </w:pPr>
+          </w:p>
+        </w:tc>
+        <w:tc>
+          <w:tcPr>
+            <w:tcW w:w="774" w:type="dxa"/>
+            <w:tcBorders>
+              <w:top w:val="nil"/>
+              <w:right w:val="nil"/>
+            </w:tcBorders>
+            <w:shd w:val="clear" w:color="auto" w:fill="A8D08D" w:themeFill="accent6" w:themeFillTint="99"/>
+            <w:vAlign w:val="center"/>
+          </w:tcPr>
+          <w:p>
+            <w:pPr>
+              <w:jc w:val="center"/>
+              <w:rPr>
+                <w:rStyle w:val="IntenseReference"/>
+                <w:b/>
+                <w:sz w:val="22"/>
+                <w:szCs w:val="22"/>
+              </w:rPr>
+            </w:pPr>
+          </w:p>
+        </w:tc>
+        <w:tc>
+          <w:tcPr>
+            <w:tcW w:w="775" w:type="dxa"/>
+            <w:tcBorders>
+              <w:top w:val="nil"/>
+              <w:left w:val="nil"/>
+              <w:right w:val="nil"/>
+            </w:tcBorders>
+            <w:shd w:val="clear" w:color="auto" w:fill="A8D08D" w:themeFill="accent6" w:themeFillTint="99"/>
+            <w:vAlign w:val="center"/>
+          </w:tcPr>
+          <w:p>
+            <w:pPr>
+              <w:jc w:val="center"/>
+              <w:rPr>
+                <w:rStyle w:val="IntenseReference"/>
+                <w:b/>
+                <w:sz w:val="22"/>
+                <w:szCs w:val="22"/>
+              </w:rPr>
+            </w:pPr>
+          </w:p>
+        </w:tc>
+        <w:tc>
+          <w:tcPr>
+            <w:tcW w:w="775" w:type="dxa"/>
+            <w:tcBorders>
+              <w:top w:val="nil"/>
+              <w:left w:val="nil"/>
+              <w:right w:val="single" w:sz="4" w:space="0" w:color="auto"/>
+            </w:tcBorders>
+            <w:shd w:val="clear" w:color="auto" w:fill="A8D08D" w:themeFill="accent6" w:themeFillTint="99"/>
+            <w:vAlign w:val="center"/>
+          </w:tcPr>
+          <w:p>
+            <w:pPr>
+              <w:jc w:val="center"/>
+              <w:rPr>
+                <w:rStyle w:val="IntenseReference"/>
+                <w:b/>
+                <w:sz w:val="22"/>
+                <w:szCs w:val="22"/>
+              </w:rPr>
+            </w:pPr>
+          </w:p>
+        </w:tc>
+        <w:tc>
+          <w:tcPr>
+            <w:tcW w:w="775" w:type="dxa"/>
+            <w:tcBorders>
+              <w:top w:val="nil"/>
+              <w:left w:val="single" w:sz="4" w:space="0" w:color="auto"/>
+              <w:right w:val="nil"/>
+            </w:tcBorders>
+            <w:shd w:val="clear" w:color="auto" w:fill="A8D08D" w:themeFill="accent6" w:themeFillTint="99"/>
+            <w:vAlign w:val="center"/>
+          </w:tcPr>
+          <w:p>
+            <w:pPr>
+              <w:jc w:val="center"/>
+              <w:rPr>
+                <w:rStyle w:val="IntenseReference"/>
+                <w:b/>
+                <w:sz w:val="22"/>
+                <w:szCs w:val="22"/>
+              </w:rPr>
+            </w:pPr>
+          </w:p>
+        </w:tc>
+        <w:tc>
+          <w:tcPr>
+            <w:tcW w:w="775" w:type="dxa"/>
+            <w:tcBorders>
+              <w:top w:val="nil"/>
+              <w:left w:val="nil"/>
+              <w:right w:val="nil"/>
+            </w:tcBorders>
+            <w:shd w:val="clear" w:color="auto" w:fill="A8D08D" w:themeFill="accent6" w:themeFillTint="99"/>
+            <w:vAlign w:val="center"/>
+          </w:tcPr>
+          <w:p>
+            <w:pPr>
+              <w:jc w:val="center"/>
+              <w:rPr>
+                <w:rStyle w:val="IntenseReference"/>
+                <w:b/>
+                <w:sz w:val="22"/>
+                <w:szCs w:val="22"/>
+              </w:rPr>
+            </w:pPr>
+          </w:p>
+        </w:tc>
+        <w:tc>
+          <w:tcPr>
+            <w:tcW w:w="775" w:type="dxa"/>
+            <w:tcBorders>
+              <w:top w:val="nil"/>
+              <w:left w:val="nil"/>
+              <w:right w:val="single" w:sz="4" w:space="0" w:color="auto"/>
+            </w:tcBorders>
+            <w:shd w:val="clear" w:color="auto" w:fill="A8D08D" w:themeFill="accent6" w:themeFillTint="99"/>
+            <w:vAlign w:val="center"/>
+          </w:tcPr>
+          <w:p>
+            <w:pPr>
+              <w:jc w:val="center"/>
+              <w:rPr>
+                <w:rStyle w:val="IntenseReference"/>
+                <w:b/>
+                <w:sz w:val="22"/>
+                <w:szCs w:val="22"/>
+              </w:rPr>
+            </w:pPr>
+          </w:p>
+        </w:tc>
+        <w:tc>
+          <w:tcPr>
+            <w:tcW w:w="775" w:type="dxa"/>
+            <w:tcBorders>
+              <w:top w:val="nil"/>
+              <w:left w:val="single" w:sz="4" w:space="0" w:color="auto"/>
+              <w:right w:val="nil"/>
+            </w:tcBorders>
+            <w:shd w:val="clear" w:color="auto" w:fill="A8D08D" w:themeFill="accent6" w:themeFillTint="99"/>
+            <w:vAlign w:val="center"/>
+          </w:tcPr>
+          <w:p>
+            <w:pPr>
+              <w:jc w:val="center"/>
+              <w:rPr>
+                <w:rStyle w:val="IntenseReference"/>
+                <w:b/>
+                <w:sz w:val="22"/>
+                <w:szCs w:val="22"/>
+              </w:rPr>
+            </w:pPr>
+          </w:p>
+        </w:tc>
+        <w:tc>
+          <w:tcPr>
+            <w:tcW w:w="775" w:type="dxa"/>
+            <w:tcBorders>
+              <w:top w:val="nil"/>
+              <w:left w:val="nil"/>
+              <w:right w:val="nil"/>
+            </w:tcBorders>
+            <w:shd w:val="clear" w:color="auto" w:fill="A8D08D" w:themeFill="accent6" w:themeFillTint="99"/>
+            <w:vAlign w:val="center"/>
+          </w:tcPr>
+          <w:p>
+            <w:pPr>
+              <w:jc w:val="center"/>
+              <w:rPr>
+                <w:rStyle w:val="IntenseReference"/>
+                <w:b/>
+                <w:sz w:val="22"/>
+                <w:szCs w:val="22"/>
+              </w:rPr>
+            </w:pPr>
+          </w:p>
+        </w:tc>
+        <w:tc>
+          <w:tcPr>
+            <w:tcW w:w="775" w:type="dxa"/>
+            <w:tcBorders>
+              <w:top w:val="nil"/>
+              <w:left w:val="nil"/>
+            </w:tcBorders>
+            <w:shd w:val="clear" w:color="auto" w:fill="A8D08D" w:themeFill="accent6" w:themeFillTint="99"/>
+            <w:vAlign w:val="center"/>
+          </w:tcPr>
+          <w:p>
+            <w:pPr>
+              <w:jc w:val="center"/>
+              <w:rPr>
+                <w:rStyle w:val="IntenseReference"/>
+                <w:b/>
+                <w:sz w:val="22"/>
+                <w:szCs w:val="22"/>
+              </w:rPr>
+            </w:pPr>
+          </w:p>
+        </w:tc>
+      </w:tr>
+    </w:tbl>
+    <w:p>
+      <w:pPr>
+        <w:rPr>
+          <w:rStyle w:val="IntenseReference"/>
+          <w:sz w:val="24"/>
+          <w:szCs w:val="24"/>
+        </w:rPr>
+      </w:pPr>
+      <w:r>
+        <w:rPr>
+          <w:rStyle w:val="IntenseReference"/>
+          <w:b/>
+        </w:rPr>
+        <w:br w:type="page"/>
+      </w:r>
+    </w:p>
+    <w:p>
+      <w:pPr>
+        <w:pStyle w:val="Heading3"/>
+        <w:rPr>
+          <w:rStyle w:val="IntenseReference"/>
+          <w:b/>
+        </w:rPr>
+      </w:pPr>
+      <w:r>
+        <w:rPr>
+          <w:rStyle w:val="IntenseReference"/>
+          <w:b/>
+        </w:rPr>
+        <w:lastRenderedPageBreak/>
+        <w:t>Risk Register</w:t>
+      </w:r>
+    </w:p>
+    <w:p>
+      <w:pPr>
+        <w:pStyle w:val="ListParagraph"/>
+        <w:numPr>
+          <w:ilvl w:val="0"/>
+          <w:numId w:val="1"/>
+        </w:numPr>
+        <w:rPr>
+          <w:rStyle w:val="IntenseReference"/>
+          <w:sz w:val="24"/>
+          <w:szCs w:val="24"/>
+        </w:rPr>
+      </w:pPr>
+      <w:r>
+        <w:rPr>
+          <w:rStyle w:val="IntenseReference"/>
+          <w:sz w:val="24"/>
+          <w:szCs w:val="24"/>
+        </w:rPr>
+        <w:t xml:space="preserve">All the following risks </w:t>
+      </w:r>
+      <w:r>
+        <w:rPr>
+          <w:rStyle w:val="IntenseReference"/>
+          <w:sz w:val="24"/>
+          <w:szCs w:val="24"/>
+        </w:rPr>
+        <w:t xml:space="preserve">will have Responsibility assigned to the </w:t>
+      </w:r>
+      <w:r>
+        <w:rPr>
+          <w:rStyle w:val="IntenseReference"/>
+          <w:sz w:val="24"/>
+          <w:szCs w:val="24"/>
+        </w:rPr>
+        <w:t>p</w:t>
+      </w:r>
+      <w:r>
+        <w:rPr>
+          <w:rStyle w:val="IntenseReference"/>
+          <w:sz w:val="24"/>
+          <w:szCs w:val="24"/>
+        </w:rPr>
+        <w:t>roject Lead Developer.</w:t>
+      </w:r>
+    </w:p>
+    <w:p>
+      <w:pPr>
+        <w:pStyle w:val="ListParagraph"/>
+        <w:numPr>
+          <w:ilvl w:val="0"/>
+          <w:numId w:val="1"/>
+        </w:numPr>
+        <w:rPr>
+          <w:rStyle w:val="IntenseReference"/>
+          <w:sz w:val="24"/>
+          <w:szCs w:val="24"/>
+        </w:rPr>
+      </w:pPr>
+      <w:r>
+        <w:rPr>
+          <w:rStyle w:val="IntenseReference"/>
+          <w:sz w:val="24"/>
+          <w:szCs w:val="24"/>
+        </w:rPr>
+        <w:t xml:space="preserve">Detailed </w:t>
+      </w:r>
+      <w:r>
+        <w:rPr>
+          <w:rStyle w:val="IntenseReference"/>
+          <w:sz w:val="24"/>
+          <w:szCs w:val="24"/>
+        </w:rPr>
+        <w:t xml:space="preserve">Mitigation and Contingency plans can be found </w:t>
+      </w:r>
+      <w:r>
+        <w:rPr>
+          <w:rStyle w:val="IntenseReference"/>
+          <w:sz w:val="24"/>
+          <w:szCs w:val="24"/>
+        </w:rPr>
+        <w:t>on the GitHub repository [in progress].</w:t>
+      </w:r>
+    </w:p>
+    <w:p/>
+    <w:tbl>
+      <w:tblPr>
+        <w:tblStyle w:val="TableGrid"/>
+        <w:tblW w:w="14875" w:type="dxa"/>
+        <w:tblLayout w:type="fixed"/>
+        <w:tblLook w:val="04A0" w:firstRow="1" w:lastRow="0" w:firstColumn="1" w:lastColumn="0" w:noHBand="0" w:noVBand="1"/>
+      </w:tblPr>
+      <w:tblGrid>
+        <w:gridCol w:w="704"/>
+        <w:gridCol w:w="1701"/>
+        <w:gridCol w:w="6090"/>
+        <w:gridCol w:w="2127"/>
+        <w:gridCol w:w="1560"/>
+        <w:gridCol w:w="1275"/>
+        <w:gridCol w:w="1418"/>
+      </w:tblGrid>
+      <w:tr>
+        <w:tc>
+          <w:tcPr>
+            <w:tcW w:w="704" w:type="dxa"/>
+          </w:tcPr>
+          <w:p>
+            <w:pPr>
+              <w:rPr>
+                <w:b/>
+                <w:bCs/>
+              </w:rPr>
+            </w:pPr>
+            <w:r>
+              <w:rPr>
+                <w:b/>
+                <w:bCs/>
+              </w:rPr>
+              <w:t>ID</w:t>
+            </w:r>
+          </w:p>
+        </w:tc>
+        <w:tc>
+          <w:tcPr>
+            <w:tcW w:w="1701" w:type="dxa"/>
+          </w:tcPr>
+          <w:p>
+            <w:pPr>
+              <w:rPr>
+                <w:b/>
+                <w:bCs/>
+              </w:rPr>
+            </w:pPr>
+            <w:r>
+              <w:rPr>
+                <w:b/>
+                <w:bCs/>
+              </w:rPr>
+              <w:t>Date Raised</w:t>
+            </w:r>
+          </w:p>
+          <w:p>
+            <w:pPr>
+              <w:rPr>
+                <w:b/>
+                <w:bCs/>
+              </w:rPr>
+            </w:pPr>
+          </w:p>
+        </w:tc>
+        <w:tc>
+          <w:tcPr>
+            <w:tcW w:w="6090" w:type="dxa"/>
+          </w:tcPr>
+          <w:p>
+            <w:pPr>
+              <w:rPr>
+                <w:b/>
+                <w:bCs/>
+              </w:rPr>
+            </w:pPr>
+            <w:r>
+              <w:rPr>
+                <w:b/>
+                <w:bCs/>
+              </w:rPr>
+              <w:t>Description</w:t>
+            </w:r>
+          </w:p>
+        </w:tc>
+        <w:tc>
+          <w:tcPr>
+            <w:tcW w:w="2127" w:type="dxa"/>
+          </w:tcPr>
+          <w:p>
+            <w:pPr>
+              <w:rPr>
+                <w:b/>
+                <w:bCs/>
+              </w:rPr>
+            </w:pPr>
+            <w:r>
+              <w:rPr>
+                <w:b/>
+                <w:bCs/>
+              </w:rPr>
+              <w:t>Category</w:t>
+            </w:r>
+          </w:p>
+        </w:tc>
+        <w:tc>
+          <w:tcPr>
+            <w:tcW w:w="1560" w:type="dxa"/>
+          </w:tcPr>
+          <w:p>
+            <w:pPr>
+              <w:rPr>
+                <w:b/>
+                <w:bCs/>
+              </w:rPr>
+            </w:pPr>
+            <w:r>
+              <w:rPr>
+                <w:b/>
+                <w:bCs/>
+              </w:rPr>
+              <w:t>Likelihood</w:t>
+            </w:r>
+          </w:p>
+        </w:tc>
+        <w:tc>
+          <w:tcPr>
+            <w:tcW w:w="1275" w:type="dxa"/>
+          </w:tcPr>
+          <w:p>
+            <w:pPr>
+              <w:rPr>
+                <w:b/>
+                <w:bCs/>
+              </w:rPr>
+            </w:pPr>
+            <w:r>
+              <w:rPr>
+                <w:b/>
+                <w:bCs/>
+              </w:rPr>
+              <w:t>Impact</w:t>
+            </w:r>
+          </w:p>
+        </w:tc>
+        <w:tc>
+          <w:tcPr>
+            <w:tcW w:w="1418" w:type="dxa"/>
+          </w:tcPr>
+          <w:p>
+            <w:pPr>
+              <w:rPr>
+                <w:b/>
+                <w:bCs/>
+              </w:rPr>
+            </w:pPr>
+            <w:r>
+              <w:rPr>
+                <w:b/>
+                <w:bCs/>
+              </w:rPr>
+              <w:t>Priority</w:t>
+            </w:r>
+          </w:p>
+        </w:tc>
+      </w:tr>
+      <w:tr>
+        <w:tc>
+          <w:tcPr>
+            <w:tcW w:w="704" w:type="dxa"/>
+          </w:tcPr>
+          <w:p>
+            <w:r>
+              <w:t>R</w:t>
+            </w:r>
+            <w:r>
+              <w:t>1</w:t>
+            </w:r>
+          </w:p>
+        </w:tc>
+        <w:tc>
+          <w:tcPr>
+            <w:tcW w:w="1701" w:type="dxa"/>
+          </w:tcPr>
+          <w:p>
+            <w:r>
+              <w:t>20/10/2022</w:t>
+            </w:r>
+          </w:p>
+        </w:tc>
+        <w:tc>
+          <w:tcPr>
+            <w:tcW w:w="6090" w:type="dxa"/>
+          </w:tcPr>
+          <w:p>
+            <w:r>
+              <w:t>User stories badly defined</w:t>
+            </w:r>
+            <w:r>
+              <w:t xml:space="preserve"> – scope too great, not concise.</w:t>
+            </w:r>
+          </w:p>
+          <w:p/>
+        </w:tc>
+        <w:tc>
+          <w:tcPr>
+            <w:tcW w:w="2127" w:type="dxa"/>
+          </w:tcPr>
+          <w:p>
+            <w:r>
+              <w:t>Planning</w:t>
+            </w:r>
+          </w:p>
+        </w:tc>
+        <w:tc>
+          <w:tcPr>
+            <w:tcW w:w="1560" w:type="dxa"/>
+            <w:shd w:val="clear" w:color="auto" w:fill="FF0000"/>
+          </w:tcPr>
+          <w:p>
+            <w:r>
+              <w:t>High</w:t>
+            </w:r>
+          </w:p>
+        </w:tc>
+        <w:tc>
+          <w:tcPr>
+            <w:tcW w:w="1275" w:type="dxa"/>
+            <w:shd w:val="clear" w:color="auto" w:fill="FF0000"/>
+          </w:tcPr>
+          <w:p>
+            <w:r>
+              <w:t>High</w:t>
+            </w:r>
+          </w:p>
+        </w:tc>
+        <w:tc>
+          <w:tcPr>
+            <w:tcW w:w="1418" w:type="dxa"/>
+            <w:shd w:val="clear" w:color="auto" w:fill="auto"/>
+          </w:tcPr>
+          <w:p>
+            <w:r>
+              <w:t>High</w:t>
+            </w:r>
+          </w:p>
+        </w:tc>
+      </w:tr>
+      <w:tr>
+        <w:tc>
+          <w:tcPr>
+            <w:tcW w:w="704" w:type="dxa"/>
+          </w:tcPr>
+          <w:p>
+            <w:r>
+              <w:t>R</w:t>
+            </w:r>
+            <w:r>
+              <w:t>2</w:t>
+            </w:r>
+          </w:p>
+        </w:tc>
+        <w:tc>
+          <w:tcPr>
+            <w:tcW w:w="1701" w:type="dxa"/>
+          </w:tcPr>
+          <w:p>
+            <w:r>
+              <w:t>20/10/2022</w:t>
+            </w:r>
+          </w:p>
+        </w:tc>
+        <w:tc>
+          <w:tcPr>
+            <w:tcW w:w="6090" w:type="dxa"/>
+          </w:tcPr>
+          <w:p>
+            <w:r>
+              <w:t>User stories prioritised incorrectly – main functionality is not the core focus.</w:t>
+            </w:r>
+          </w:p>
+          <w:p/>
+        </w:tc>
+        <w:tc>
+          <w:tcPr>
+            <w:tcW w:w="2127" w:type="dxa"/>
+          </w:tcPr>
+          <w:p>
+            <w:r>
+              <w:t>Planning</w:t>
+            </w:r>
+          </w:p>
+        </w:tc>
+        <w:tc>
+          <w:tcPr>
+            <w:tcW w:w="1560" w:type="dxa"/>
+            <w:shd w:val="clear" w:color="auto" w:fill="FF0000"/>
+          </w:tcPr>
+          <w:p>
+            <w:r>
+              <w:t>High</w:t>
+            </w:r>
+          </w:p>
+        </w:tc>
+        <w:tc>
+          <w:tcPr>
+            <w:tcW w:w="1275" w:type="dxa"/>
+            <w:shd w:val="clear" w:color="auto" w:fill="FF0000"/>
+          </w:tcPr>
+          <w:p>
+            <w:r>
+              <w:t>High</w:t>
+            </w:r>
+          </w:p>
+        </w:tc>
+        <w:tc>
+          <w:tcPr>
+            <w:tcW w:w="1418" w:type="dxa"/>
+            <w:shd w:val="clear" w:color="auto" w:fill="auto"/>
+          </w:tcPr>
+          <w:p>
+            <w:r>
+              <w:t>High</w:t>
+            </w:r>
+          </w:p>
+        </w:tc>
+      </w:tr>
+      <w:tr>
+        <w:tc>
+          <w:tcPr>
+            <w:tcW w:w="704" w:type="dxa"/>
+          </w:tcPr>
+          <w:p>
+            <w:r>
+              <w:t>R</w:t>
+            </w:r>
+            <w:r>
+              <w:t>3</w:t>
+            </w:r>
+          </w:p>
+        </w:tc>
+        <w:tc>
+          <w:tcPr>
+            <w:tcW w:w="1701" w:type="dxa"/>
+          </w:tcPr>
+          <w:p>
+            <w:r>
+              <w:t>20/10/2022</w:t>
+            </w:r>
+          </w:p>
+        </w:tc>
+        <w:tc>
+          <w:tcPr>
+            <w:tcW w:w="6090" w:type="dxa"/>
+          </w:tcPr>
+          <w:p>
+            <w:r>
+              <w:t>Test cases aren’t detailed enough.</w:t>
+            </w:r>
+          </w:p>
+          <w:p/>
+        </w:tc>
+        <w:tc>
+          <w:tcPr>
+            <w:tcW w:w="2127" w:type="dxa"/>
+          </w:tcPr>
+          <w:p>
+            <w:r>
+              <w:t>Testing</w:t>
+            </w:r>
+          </w:p>
+        </w:tc>
+        <w:tc>
+          <w:tcPr>
+            <w:tcW w:w="1560" w:type="dxa"/>
+            <w:shd w:val="clear" w:color="auto" w:fill="FF0000"/>
+          </w:tcPr>
+          <w:p>
+            <w:r>
+              <w:t>High</w:t>
+            </w:r>
+          </w:p>
+        </w:tc>
+        <w:tc>
+          <w:tcPr>
+            <w:tcW w:w="1275" w:type="dxa"/>
+            <w:shd w:val="clear" w:color="auto" w:fill="FFFF00"/>
+          </w:tcPr>
+          <w:p>
+            <w:r>
+              <w:t>Medium</w:t>
+            </w:r>
+          </w:p>
+        </w:tc>
+        <w:tc>
+          <w:tcPr>
+            <w:tcW w:w="1418" w:type="dxa"/>
+          </w:tcPr>
+          <w:p>
+            <w:r>
+              <w:t>Medium</w:t>
+            </w:r>
+          </w:p>
+        </w:tc>
+      </w:tr>
+      <w:tr>
+        <w:tc>
+          <w:tcPr>
+            <w:tcW w:w="704" w:type="dxa"/>
+          </w:tcPr>
+          <w:p>
+            <w:r>
+              <w:t>R</w:t>
+            </w:r>
+            <w:r>
+              <w:t>4</w:t>
+            </w:r>
+          </w:p>
+        </w:tc>
+        <w:tc>
+          <w:tcPr>
+            <w:tcW w:w="1701" w:type="dxa"/>
+          </w:tcPr>
+          <w:p>
+            <w:r>
+              <w:t>20/10/2022</w:t>
+            </w:r>
+          </w:p>
+        </w:tc>
+        <w:tc>
+          <w:tcPr>
+            <w:tcW w:w="6090" w:type="dxa"/>
+          </w:tcPr>
+          <w:p>
+            <w:r>
+              <w:t>D</w:t>
+            </w:r>
+            <w:r>
+              <w:t xml:space="preserve">ocuments </w:t>
+            </w:r>
+            <w:r>
+              <w:t>/</w:t>
+            </w:r>
+            <w:r>
+              <w:t xml:space="preserve"> </w:t>
+            </w:r>
+            <w:r>
+              <w:t>code stored on local storage becomes corrupted</w:t>
+            </w:r>
+            <w:r>
+              <w:t>.</w:t>
+            </w:r>
+          </w:p>
+          <w:p/>
+        </w:tc>
+        <w:tc>
+          <w:tcPr>
+            <w:tcW w:w="2127" w:type="dxa"/>
+          </w:tcPr>
+          <w:p>
+            <w:r>
+              <w:t>Technical</w:t>
+            </w:r>
+          </w:p>
+        </w:tc>
+        <w:tc>
+          <w:tcPr>
+            <w:tcW w:w="1560" w:type="dxa"/>
+            <w:shd w:val="clear" w:color="auto" w:fill="92D050"/>
+          </w:tcPr>
+          <w:p>
+            <w:r>
+              <w:t>Low</w:t>
+            </w:r>
+          </w:p>
+        </w:tc>
+        <w:tc>
+          <w:tcPr>
+            <w:tcW w:w="1275" w:type="dxa"/>
+            <w:shd w:val="clear" w:color="auto" w:fill="FF0000"/>
+          </w:tcPr>
+          <w:p>
+            <w:r>
+              <w:t>High</w:t>
+            </w:r>
+          </w:p>
+        </w:tc>
+        <w:tc>
+          <w:tcPr>
+            <w:tcW w:w="1418" w:type="dxa"/>
+          </w:tcPr>
+          <w:p>
+            <w:r>
+              <w:t>Low</w:t>
+            </w:r>
+          </w:p>
+        </w:tc>
+      </w:tr>
+      <w:tr>
+        <w:tc>
+          <w:tcPr>
+            <w:tcW w:w="704" w:type="dxa"/>
+          </w:tcPr>
+          <w:p>
+            <w:r>
+              <w:t>R</w:t>
+            </w:r>
+            <w:r>
+              <w:t>5</w:t>
+            </w:r>
+          </w:p>
+        </w:tc>
+        <w:tc>
+          <w:tcPr>
+            <w:tcW w:w="1701" w:type="dxa"/>
+          </w:tcPr>
+          <w:p>
+            <w:r>
+              <w:t>20/10/2022</w:t>
+            </w:r>
+          </w:p>
+        </w:tc>
+        <w:tc>
+          <w:tcPr>
+            <w:tcW w:w="6090" w:type="dxa"/>
+          </w:tcPr>
+          <w:p>
+            <w:r>
+              <w:t xml:space="preserve">Unplanned work – requirements are identified </w:t>
+            </w:r>
+            <w:r>
+              <w:t>later</w:t>
+            </w:r>
+            <w:r>
+              <w:t xml:space="preserve"> within the project.</w:t>
+            </w:r>
+          </w:p>
+          <w:p/>
+        </w:tc>
+        <w:tc>
+          <w:tcPr>
+            <w:tcW w:w="2127" w:type="dxa"/>
+          </w:tcPr>
+          <w:p>
+            <w:r>
+              <w:t>Planning / Development</w:t>
+            </w:r>
+          </w:p>
+        </w:tc>
+        <w:tc>
+          <w:tcPr>
+            <w:tcW w:w="1560" w:type="dxa"/>
+            <w:shd w:val="clear" w:color="auto" w:fill="FF0000"/>
+          </w:tcPr>
+          <w:p>
+            <w:r>
+              <w:t>High</w:t>
+            </w:r>
+          </w:p>
+        </w:tc>
+        <w:tc>
+          <w:tcPr>
+            <w:tcW w:w="1275" w:type="dxa"/>
+            <w:shd w:val="clear" w:color="auto" w:fill="FFFF00"/>
+          </w:tcPr>
+          <w:p>
+            <w:r>
+              <w:t>Medium</w:t>
+            </w:r>
+          </w:p>
+        </w:tc>
+        <w:tc>
+          <w:tcPr>
+            <w:tcW w:w="1418" w:type="dxa"/>
+          </w:tcPr>
+          <w:p>
+            <w:r>
+              <w:t>Medium</w:t>
+            </w:r>
+          </w:p>
+        </w:tc>
+      </w:tr>
+      <w:tr>
+        <w:tc>
+          <w:tcPr>
+            <w:tcW w:w="704" w:type="dxa"/>
+          </w:tcPr>
+          <w:p>
+            <w:r>
+              <w:t>R</w:t>
+            </w:r>
+            <w:r>
+              <w:t>6</w:t>
+            </w:r>
+          </w:p>
+        </w:tc>
+        <w:tc>
+          <w:tcPr>
+            <w:tcW w:w="1701" w:type="dxa"/>
+          </w:tcPr>
+          <w:p>
+            <w:r>
+              <w:t>20/10/2022</w:t>
+            </w:r>
+          </w:p>
+        </w:tc>
+        <w:tc>
+          <w:tcPr>
+            <w:tcW w:w="6090" w:type="dxa"/>
+          </w:tcPr>
+          <w:p>
+            <w:r>
+              <w:t>Technical issues preventing code/documents to be pushed to remote repository.</w:t>
+            </w:r>
+          </w:p>
+          <w:p/>
+        </w:tc>
+        <w:tc>
+          <w:tcPr>
+            <w:tcW w:w="2127" w:type="dxa"/>
+          </w:tcPr>
+          <w:p>
+            <w:r>
+              <w:t>Technical</w:t>
+            </w:r>
+          </w:p>
+        </w:tc>
+        <w:tc>
+          <w:tcPr>
+            <w:tcW w:w="1560" w:type="dxa"/>
+            <w:shd w:val="clear" w:color="auto" w:fill="92D050"/>
+          </w:tcPr>
+          <w:p>
+            <w:r>
+              <w:t>Low</w:t>
+            </w:r>
+          </w:p>
+        </w:tc>
+        <w:tc>
+          <w:tcPr>
+            <w:tcW w:w="1275" w:type="dxa"/>
+            <w:shd w:val="clear" w:color="auto" w:fill="92D050"/>
+          </w:tcPr>
+          <w:p>
+            <w:r>
+              <w:t>Low</w:t>
+            </w:r>
+          </w:p>
+        </w:tc>
+        <w:tc>
+          <w:tcPr>
+            <w:tcW w:w="1418" w:type="dxa"/>
+          </w:tcPr>
+          <w:p>
+            <w:r>
+              <w:t>Low</w:t>
+            </w:r>
+          </w:p>
+        </w:tc>
+      </w:tr>
+      <w:tr>
+        <w:tc>
+          <w:tcPr>
+            <w:tcW w:w="704" w:type="dxa"/>
+          </w:tcPr>
+          <w:p>
+            <w:r>
+              <w:t>R</w:t>
+            </w:r>
+            <w:r>
+              <w:t>7</w:t>
+            </w:r>
+          </w:p>
+        </w:tc>
+        <w:tc>
+          <w:tcPr>
+            <w:tcW w:w="1701" w:type="dxa"/>
+          </w:tcPr>
+          <w:p>
+            <w:r>
+              <w:t>20/10/2022</w:t>
+            </w:r>
+          </w:p>
+        </w:tc>
+        <w:tc>
+          <w:tcPr>
+            <w:tcW w:w="6090" w:type="dxa"/>
+          </w:tcPr>
+          <w:p>
+            <w:r>
+              <w:t>Lead developer unable to attend bi-weekly meetings.</w:t>
+            </w:r>
+          </w:p>
+          <w:p/>
+        </w:tc>
+        <w:tc>
+          <w:tcPr>
+            <w:tcW w:w="2127" w:type="dxa"/>
+          </w:tcPr>
+          <w:p>
+            <w:r>
+              <w:t>Schedule</w:t>
+            </w:r>
+          </w:p>
+        </w:tc>
+        <w:tc>
+          <w:tcPr>
+            <w:tcW w:w="1560" w:type="dxa"/>
+            <w:shd w:val="clear" w:color="auto" w:fill="92D050"/>
+          </w:tcPr>
+          <w:p>
+            <w:r>
+              <w:t>Low</w:t>
+            </w:r>
+          </w:p>
+        </w:tc>
+        <w:tc>
+          <w:tcPr>
+            <w:tcW w:w="1275" w:type="dxa"/>
+            <w:shd w:val="clear" w:color="auto" w:fill="FFFF00"/>
+          </w:tcPr>
+          <w:p>
+            <w:r>
+              <w:t>Medium</w:t>
+            </w:r>
+          </w:p>
+        </w:tc>
+        <w:tc>
+          <w:tcPr>
+            <w:tcW w:w="1418" w:type="dxa"/>
+          </w:tcPr>
+          <w:p>
+            <w:r>
+              <w:t>Low</w:t>
+            </w:r>
+          </w:p>
+        </w:tc>
+      </w:tr>
+      <w:tr>
+        <w:tc>
+          <w:tcPr>
+            <w:tcW w:w="704" w:type="dxa"/>
+          </w:tcPr>
+          <w:p>
+            <w:r>
+              <w:t>R</w:t>
+            </w:r>
+            <w:r>
+              <w:t>8</w:t>
+            </w:r>
+          </w:p>
+        </w:tc>
+        <w:tc>
+          <w:tcPr>
+            <w:tcW w:w="1701" w:type="dxa"/>
+          </w:tcPr>
+          <w:p>
+            <w:r>
+              <w:t>20/10/2022</w:t>
+            </w:r>
+          </w:p>
+        </w:tc>
+        <w:tc>
+          <w:tcPr>
+            <w:tcW w:w="6090" w:type="dxa"/>
+          </w:tcPr>
+          <w:p>
+            <w:r>
+              <w:t>Project supervisor is unavailable.</w:t>
+            </w:r>
+          </w:p>
+          <w:p/>
+        </w:tc>
+        <w:tc>
+          <w:tcPr>
+            <w:tcW w:w="2127" w:type="dxa"/>
+          </w:tcPr>
+          <w:p>
+            <w:r>
+              <w:t>Schedule</w:t>
+            </w:r>
+          </w:p>
+        </w:tc>
+        <w:tc>
+          <w:tcPr>
+            <w:tcW w:w="1560" w:type="dxa"/>
+            <w:shd w:val="clear" w:color="auto" w:fill="92D050"/>
+          </w:tcPr>
+          <w:p>
+            <w:r>
+              <w:t>Low</w:t>
+            </w:r>
+          </w:p>
+        </w:tc>
+        <w:tc>
+          <w:tcPr>
+            <w:tcW w:w="1275" w:type="dxa"/>
+            <w:shd w:val="clear" w:color="auto" w:fill="92D050"/>
+          </w:tcPr>
+          <w:p>
+            <w:r>
+              <w:t>Low</w:t>
+            </w:r>
+          </w:p>
+        </w:tc>
+        <w:tc>
+          <w:tcPr>
+            <w:tcW w:w="1418" w:type="dxa"/>
+          </w:tcPr>
+          <w:p>
+            <w:r>
+              <w:t>Low</w:t>
+            </w:r>
+          </w:p>
+        </w:tc>
+      </w:tr>
+      <w:tr>
+        <w:tc>
+          <w:tcPr>
+            <w:tcW w:w="704" w:type="dxa"/>
+          </w:tcPr>
+          <w:p>
+            <w:r>
+              <w:t>R</w:t>
+            </w:r>
+            <w:r>
+              <w:t>9</w:t>
+            </w:r>
+          </w:p>
+        </w:tc>
+        <w:tc>
+          <w:tcPr>
+            <w:tcW w:w="1701" w:type="dxa"/>
+          </w:tcPr>
+          <w:p>
+            <w:r>
+              <w:t>20/10/2022</w:t>
+            </w:r>
+          </w:p>
+        </w:tc>
+        <w:tc>
+          <w:tcPr>
+            <w:tcW w:w="6090" w:type="dxa"/>
+          </w:tcPr>
+          <w:p>
+            <w:r>
+              <w:t>Behind on schedule – deadline has passed but deliverable is not complete.</w:t>
+            </w:r>
+          </w:p>
+        </w:tc>
+        <w:tc>
+          <w:tcPr>
+            <w:tcW w:w="2127" w:type="dxa"/>
+          </w:tcPr>
+          <w:p>
+            <w:r>
+              <w:t>Planning / Schedule</w:t>
+            </w:r>
+          </w:p>
+        </w:tc>
+        <w:tc>
+          <w:tcPr>
+            <w:tcW w:w="1560" w:type="dxa"/>
+            <w:shd w:val="clear" w:color="auto" w:fill="FFFF00"/>
+          </w:tcPr>
+          <w:p>
+            <w:r>
+              <w:t>Medium</w:t>
+            </w:r>
+          </w:p>
+        </w:tc>
+        <w:tc>
+          <w:tcPr>
+            <w:tcW w:w="1275" w:type="dxa"/>
+            <w:shd w:val="clear" w:color="auto" w:fill="FF0000"/>
+          </w:tcPr>
+          <w:p>
+            <w:r>
+              <w:t>High</w:t>
+            </w:r>
+          </w:p>
+        </w:tc>
+        <w:tc>
+          <w:tcPr>
+            <w:tcW w:w="1418" w:type="dxa"/>
+          </w:tcPr>
+          <w:p>
+            <w:r>
+              <w:t>Medium</w:t>
+            </w:r>
+          </w:p>
+        </w:tc>
+      </w:tr>
+      <w:tr>
+        <w:tc>
+          <w:tcPr>
+            <w:tcW w:w="704" w:type="dxa"/>
+          </w:tcPr>
+          <w:p>
+            <w:r>
+              <w:lastRenderedPageBreak/>
+              <w:t>R</w:t>
+            </w:r>
+            <w:r>
+              <w:t>10</w:t>
+            </w:r>
+          </w:p>
+        </w:tc>
+        <w:tc>
+          <w:tcPr>
+            <w:tcW w:w="1701" w:type="dxa"/>
+          </w:tcPr>
+          <w:p>
+            <w:r>
+              <w:t>20/10/2022</w:t>
+            </w:r>
+          </w:p>
+        </w:tc>
+        <w:tc>
+          <w:tcPr>
+            <w:tcW w:w="6090" w:type="dxa"/>
+          </w:tcPr>
+          <w:p>
+            <w:r>
+              <w:t>Lead developer has insufficient knowledge</w:t>
+            </w:r>
+            <w:r>
+              <w:t xml:space="preserve"> on relevant subjects</w:t>
+            </w:r>
+            <w:r>
+              <w:t>.</w:t>
+            </w:r>
+          </w:p>
+        </w:tc>
+        <w:tc>
+          <w:tcPr>
+            <w:tcW w:w="2127" w:type="dxa"/>
+          </w:tcPr>
+          <w:p>
+            <w:r>
+              <w:t>Planning / Development</w:t>
+            </w:r>
+          </w:p>
+        </w:tc>
+        <w:tc>
+          <w:tcPr>
+            <w:tcW w:w="1560" w:type="dxa"/>
+            <w:shd w:val="clear" w:color="auto" w:fill="FF0000"/>
+          </w:tcPr>
+          <w:p>
+            <w:r>
+              <w:t>High</w:t>
+            </w:r>
+          </w:p>
+        </w:tc>
+        <w:tc>
+          <w:tcPr>
+            <w:tcW w:w="1275" w:type="dxa"/>
+            <w:shd w:val="clear" w:color="auto" w:fill="92D050"/>
+          </w:tcPr>
+          <w:p>
+            <w:r>
+              <w:t>Low</w:t>
+            </w:r>
+          </w:p>
+        </w:tc>
+        <w:tc>
+          <w:tcPr>
+            <w:tcW w:w="1418" w:type="dxa"/>
+          </w:tcPr>
+          <w:p>
+            <w:r>
+              <w:t>Low</w:t>
+            </w:r>
+          </w:p>
+        </w:tc>
+      </w:tr>
+      <w:tr>
+        <w:tc>
+          <w:tcPr>
+            <w:tcW w:w="704" w:type="dxa"/>
+          </w:tcPr>
+          <w:p>
+            <w:r>
+              <w:t>R</w:t>
+            </w:r>
+            <w:r>
+              <w:t>11</w:t>
+            </w:r>
+          </w:p>
+        </w:tc>
+        <w:tc>
+          <w:tcPr>
+            <w:tcW w:w="1701" w:type="dxa"/>
+          </w:tcPr>
+          <w:p/>
+        </w:tc>
+        <w:tc>
+          <w:tcPr>
+            <w:tcW w:w="6090" w:type="dxa"/>
+          </w:tcPr>
+          <w:p/>
+        </w:tc>
+        <w:tc>
+          <w:tcPr>
+            <w:tcW w:w="2127" w:type="dxa"/>
+          </w:tcPr>
+          <w:p/>
+        </w:tc>
+        <w:tc>
+          <w:tcPr>
+            <w:tcW w:w="1560" w:type="dxa"/>
+            <w:shd w:val="clear" w:color="auto" w:fill="auto"/>
+          </w:tcPr>
+          <w:p/>
+        </w:tc>
+        <w:tc>
+          <w:tcPr>
+            <w:tcW w:w="1275" w:type="dxa"/>
+            <w:shd w:val="clear" w:color="auto" w:fill="auto"/>
+          </w:tcPr>
+          <w:p/>
+        </w:tc>
+        <w:tc>
+          <w:tcPr>
+            <w:tcW w:w="1418" w:type="dxa"/>
+          </w:tcPr>
+          <w:p/>
+        </w:tc>
+      </w:tr>
+      <w:tr>
+        <w:tc>
+          <w:tcPr>
+            <w:tcW w:w="704" w:type="dxa"/>
+          </w:tcPr>
+          <w:p>
+            <w:r>
+              <w:t>R</w:t>
+            </w:r>
+            <w:r>
+              <w:t>12</w:t>
+            </w:r>
+          </w:p>
+        </w:tc>
+        <w:tc>
+          <w:tcPr>
+            <w:tcW w:w="1701" w:type="dxa"/>
+          </w:tcPr>
+          <w:p/>
+        </w:tc>
+        <w:tc>
+          <w:tcPr>
+            <w:tcW w:w="6090" w:type="dxa"/>
+          </w:tcPr>
+          <w:p/>
+        </w:tc>
+        <w:tc>
+          <w:tcPr>
+            <w:tcW w:w="2127" w:type="dxa"/>
+          </w:tcPr>
+          <w:p/>
+        </w:tc>
+        <w:tc>
+          <w:tcPr>
+            <w:tcW w:w="1560" w:type="dxa"/>
+            <w:shd w:val="clear" w:color="auto" w:fill="auto"/>
+          </w:tcPr>
+          <w:p/>
+        </w:tc>
+        <w:tc>
+          <w:tcPr>
+            <w:tcW w:w="1275" w:type="dxa"/>
+            <w:shd w:val="clear" w:color="auto" w:fill="auto"/>
+          </w:tcPr>
+          <w:p/>
+        </w:tc>
+        <w:tc>
+          <w:tcPr>
+            <w:tcW w:w="1418" w:type="dxa"/>
+          </w:tcPr>
+          <w:p/>
+        </w:tc>
+      </w:tr>
+      <w:tr>
+        <w:tc>
+          <w:tcPr>
+            <w:tcW w:w="704" w:type="dxa"/>
+          </w:tcPr>
+          <w:p>
+            <w:r>
+              <w:t>R</w:t>
+            </w:r>
+            <w:r>
+              <w:t>13</w:t>
+            </w:r>
+          </w:p>
+        </w:tc>
+        <w:tc>
+          <w:tcPr>
+            <w:tcW w:w="1701" w:type="dxa"/>
+          </w:tcPr>
+          <w:p/>
+        </w:tc>
+        <w:tc>
+          <w:tcPr>
+            <w:tcW w:w="6090" w:type="dxa"/>
+          </w:tcPr>
+          <w:p/>
+        </w:tc>
+        <w:tc>
+          <w:tcPr>
+            <w:tcW w:w="2127" w:type="dxa"/>
+          </w:tcPr>
+          <w:p/>
+        </w:tc>
+        <w:tc>
+          <w:tcPr>
+            <w:tcW w:w="1560" w:type="dxa"/>
+            <w:shd w:val="clear" w:color="auto" w:fill="auto"/>
+          </w:tcPr>
+          <w:p/>
+        </w:tc>
+        <w:tc>
+          <w:tcPr>
+            <w:tcW w:w="1275" w:type="dxa"/>
+            <w:shd w:val="clear" w:color="auto" w:fill="auto"/>
+          </w:tcPr>
+          <w:p/>
+        </w:tc>
+        <w:tc>
+          <w:tcPr>
+            <w:tcW w:w="1418" w:type="dxa"/>
+          </w:tcPr>
+          <w:p/>
+        </w:tc>
+      </w:tr>
+      <w:tr>
+        <w:tc>
+          <w:tcPr>
+            <w:tcW w:w="704" w:type="dxa"/>
+          </w:tcPr>
+          <w:p>
+            <w:r>
+              <w:t>R</w:t>
+            </w:r>
+            <w:r>
+              <w:t>14</w:t>
+            </w:r>
+          </w:p>
+        </w:tc>
+        <w:tc>
+          <w:tcPr>
+            <w:tcW w:w="1701" w:type="dxa"/>
+          </w:tcPr>
+          <w:p/>
+        </w:tc>
+        <w:tc>
+          <w:tcPr>
+            <w:tcW w:w="6090" w:type="dxa"/>
+          </w:tcPr>
+          <w:p/>
+        </w:tc>
+        <w:tc>
+          <w:tcPr>
+            <w:tcW w:w="2127" w:type="dxa"/>
+          </w:tcPr>
+          <w:p/>
+        </w:tc>
+        <w:tc>
+          <w:tcPr>
+            <w:tcW w:w="1560" w:type="dxa"/>
+            <w:shd w:val="clear" w:color="auto" w:fill="auto"/>
+          </w:tcPr>
+          <w:p/>
+        </w:tc>
+        <w:tc>
+          <w:tcPr>
+            <w:tcW w:w="1275" w:type="dxa"/>
+            <w:shd w:val="clear" w:color="auto" w:fill="auto"/>
+          </w:tcPr>
+          <w:p/>
+        </w:tc>
+        <w:tc>
+          <w:tcPr>
+            <w:tcW w:w="1418" w:type="dxa"/>
+          </w:tcPr>
+          <w:p/>
+        </w:tc>
+      </w:tr>
+      <w:tr>
+        <w:tc>
+          <w:tcPr>
+            <w:tcW w:w="704" w:type="dxa"/>
+          </w:tcPr>
+          <w:p>
+            <w:r>
+              <w:t>R</w:t>
+            </w:r>
+            <w:r>
+              <w:t>15</w:t>
+            </w:r>
+          </w:p>
+        </w:tc>
+        <w:tc>
+          <w:tcPr>
+            <w:tcW w:w="1701" w:type="dxa"/>
+          </w:tcPr>
+          <w:p/>
+        </w:tc>
+        <w:tc>
+          <w:tcPr>
+            <w:tcW w:w="6090" w:type="dxa"/>
+          </w:tcPr>
+          <w:p/>
+        </w:tc>
+        <w:tc>
+          <w:tcPr>
+            <w:tcW w:w="2127" w:type="dxa"/>
+          </w:tcPr>
+          <w:p/>
+        </w:tc>
+        <w:tc>
+          <w:tcPr>
+            <w:tcW w:w="1560" w:type="dxa"/>
+            <w:shd w:val="clear" w:color="auto" w:fill="auto"/>
+          </w:tcPr>
+          <w:p/>
+        </w:tc>
+        <w:tc>
+          <w:tcPr>
+            <w:tcW w:w="1275" w:type="dxa"/>
+            <w:shd w:val="clear" w:color="auto" w:fill="auto"/>
+          </w:tcPr>
+          <w:p/>
+        </w:tc>
+        <w:tc>
+          <w:tcPr>
+            <w:tcW w:w="1418" w:type="dxa"/>
+          </w:tcPr>
+          <w:p/>
+        </w:tc>
+      </w:tr>
+      <w:tr>
+        <w:tc>
+          <w:tcPr>
+            <w:tcW w:w="704" w:type="dxa"/>
+          </w:tcPr>
+          <w:p>
+            <w:r>
+              <w:t>R</w:t>
+            </w:r>
+            <w:r>
+              <w:t>16</w:t>
+            </w:r>
+          </w:p>
+        </w:tc>
+        <w:tc>
+          <w:tcPr>
+            <w:tcW w:w="1701" w:type="dxa"/>
+          </w:tcPr>
+          <w:p/>
+        </w:tc>
+        <w:tc>
+          <w:tcPr>
+            <w:tcW w:w="6090" w:type="dxa"/>
+          </w:tcPr>
+          <w:p/>
+        </w:tc>
+        <w:tc>
+          <w:tcPr>
+            <w:tcW w:w="2127" w:type="dxa"/>
+          </w:tcPr>
+          <w:p/>
+        </w:tc>
+        <w:tc>
+          <w:tcPr>
+            <w:tcW w:w="1560" w:type="dxa"/>
+            <w:shd w:val="clear" w:color="auto" w:fill="auto"/>
+          </w:tcPr>
+          <w:p/>
+        </w:tc>
+        <w:tc>
+          <w:tcPr>
+            <w:tcW w:w="1275" w:type="dxa"/>
+            <w:shd w:val="clear" w:color="auto" w:fill="auto"/>
+          </w:tcPr>
+          <w:p/>
+        </w:tc>
+        <w:tc>
+          <w:tcPr>
+            <w:tcW w:w="1418" w:type="dxa"/>
+          </w:tcPr>
+          <w:p/>
+        </w:tc>
+      </w:tr>
+      <w:tr>
+        <w:tc>
+          <w:tcPr>
+            <w:tcW w:w="704" w:type="dxa"/>
+          </w:tcPr>
+          <w:p>
+            <w:r>
+              <w:t>R</w:t>
+            </w:r>
+            <w:r>
+              <w:t>17</w:t>
+            </w:r>
+          </w:p>
+        </w:tc>
+        <w:tc>
+          <w:tcPr>
+            <w:tcW w:w="1701" w:type="dxa"/>
+          </w:tcPr>
+          <w:p/>
+        </w:tc>
+        <w:tc>
+          <w:tcPr>
+            <w:tcW w:w="6090" w:type="dxa"/>
+          </w:tcPr>
+          <w:p/>
+        </w:tc>
+        <w:tc>
+          <w:tcPr>
+            <w:tcW w:w="2127" w:type="dxa"/>
+          </w:tcPr>
+          <w:p/>
+        </w:tc>
+        <w:tc>
+          <w:tcPr>
+            <w:tcW w:w="1560" w:type="dxa"/>
+            <w:shd w:val="clear" w:color="auto" w:fill="auto"/>
+          </w:tcPr>
+          <w:p/>
+        </w:tc>
+        <w:tc>
+          <w:tcPr>
+            <w:tcW w:w="1275" w:type="dxa"/>
+            <w:shd w:val="clear" w:color="auto" w:fill="auto"/>
+          </w:tcPr>
+          <w:p/>
+        </w:tc>
+        <w:tc>
+          <w:tcPr>
+            <w:tcW w:w="1418" w:type="dxa"/>
+          </w:tcPr>
+          <w:p/>
+        </w:tc>
+      </w:tr>
+      <w:tr>
+        <w:tc>
+          <w:tcPr>
+            <w:tcW w:w="704" w:type="dxa"/>
+          </w:tcPr>
+          <w:p>
+            <w:r>
+              <w:t>R</w:t>
+            </w:r>
+            <w:r>
+              <w:t>18</w:t>
+            </w:r>
+          </w:p>
+        </w:tc>
+        <w:tc>
+          <w:tcPr>
+            <w:tcW w:w="1701" w:type="dxa"/>
+          </w:tcPr>
+          <w:p/>
+        </w:tc>
+        <w:tc>
+          <w:tcPr>
+            <w:tcW w:w="6090" w:type="dxa"/>
+          </w:tcPr>
+          <w:p/>
+        </w:tc>
+        <w:tc>
+          <w:tcPr>
+            <w:tcW w:w="2127" w:type="dxa"/>
+          </w:tcPr>
+          <w:p/>
+        </w:tc>
+        <w:tc>
+          <w:tcPr>
+            <w:tcW w:w="1560" w:type="dxa"/>
+            <w:shd w:val="clear" w:color="auto" w:fill="auto"/>
+          </w:tcPr>
+          <w:p/>
+        </w:tc>
+        <w:tc>
+          <w:tcPr>
+            <w:tcW w:w="1275" w:type="dxa"/>
+            <w:shd w:val="clear" w:color="auto" w:fill="auto"/>
+          </w:tcPr>
+          <w:p/>
+        </w:tc>
+        <w:tc>
+          <w:tcPr>
+            <w:tcW w:w="1418" w:type="dxa"/>
+          </w:tcPr>
+          <w:p/>
+        </w:tc>
+      </w:tr>
+      <w:tr>
+        <w:tc>
+          <w:tcPr>
+            <w:tcW w:w="704" w:type="dxa"/>
+          </w:tcPr>
+          <w:p>
+            <w:r>
+              <w:t>R</w:t>
+            </w:r>
+            <w:r>
+              <w:t>19</w:t>
+            </w:r>
+          </w:p>
+        </w:tc>
+        <w:tc>
+          <w:tcPr>
+            <w:tcW w:w="1701" w:type="dxa"/>
+          </w:tcPr>
+          <w:p/>
+        </w:tc>
+        <w:tc>
+          <w:tcPr>
+            <w:tcW w:w="6090" w:type="dxa"/>
+          </w:tcPr>
+          <w:p/>
+        </w:tc>
+        <w:tc>
+          <w:tcPr>
+            <w:tcW w:w="2127" w:type="dxa"/>
+          </w:tcPr>
+          <w:p/>
+        </w:tc>
+        <w:tc>
+          <w:tcPr>
+            <w:tcW w:w="1560" w:type="dxa"/>
+            <w:shd w:val="clear" w:color="auto" w:fill="auto"/>
+          </w:tcPr>
+          <w:p/>
+        </w:tc>
+        <w:tc>
+          <w:tcPr>
+            <w:tcW w:w="1275" w:type="dxa"/>
+            <w:shd w:val="clear" w:color="auto" w:fill="auto"/>
+          </w:tcPr>
+          <w:p/>
+        </w:tc>
+        <w:tc>
+          <w:tcPr>
+            <w:tcW w:w="1418" w:type="dxa"/>
+          </w:tcPr>
+          <w:p/>
+        </w:tc>
+      </w:tr>
+      <w:tr>
+        <w:tc>
+          <w:tcPr>
+            <w:tcW w:w="704" w:type="dxa"/>
+          </w:tcPr>
+          <w:p>
+            <w:r>
+              <w:t>R</w:t>
+            </w:r>
+            <w:r>
+              <w:t>20</w:t>
+            </w:r>
+          </w:p>
+        </w:tc>
+        <w:tc>
+          <w:tcPr>
+            <w:tcW w:w="1701" w:type="dxa"/>
+          </w:tcPr>
+          <w:p/>
+        </w:tc>
+        <w:tc>
+          <w:tcPr>
+            <w:tcW w:w="6090" w:type="dxa"/>
+          </w:tcPr>
+          <w:p/>
+        </w:tc>
+        <w:tc>
+          <w:tcPr>
+            <w:tcW w:w="2127" w:type="dxa"/>
+          </w:tcPr>
+          <w:p/>
+        </w:tc>
+        <w:tc>
+          <w:tcPr>
+            <w:tcW w:w="1560" w:type="dxa"/>
+            <w:shd w:val="clear" w:color="auto" w:fill="auto"/>
+          </w:tcPr>
+          <w:p/>
+        </w:tc>
+        <w:tc>
+          <w:tcPr>
+            <w:tcW w:w="1275" w:type="dxa"/>
+            <w:shd w:val="clear" w:color="auto" w:fill="auto"/>
+          </w:tcPr>
+          <w:p/>
+        </w:tc>
+        <w:tc>
+          <w:tcPr>
+            <w:tcW w:w="1418" w:type="dxa"/>
+          </w:tcPr>
+          <w:p/>
+        </w:tc>
+      </w:tr>
+      <w:tr>
+        <w:tc>
+          <w:tcPr>
+            <w:tcW w:w="704" w:type="dxa"/>
+          </w:tcPr>
+          <w:p/>
+        </w:tc>
+        <w:tc>
+          <w:tcPr>
+            <w:tcW w:w="1701" w:type="dxa"/>
+          </w:tcPr>
+          <w:p/>
+        </w:tc>
+        <w:tc>
+          <w:tcPr>
+            <w:tcW w:w="6090" w:type="dxa"/>
+          </w:tcPr>
+          <w:p/>
+        </w:tc>
+        <w:tc>
+          <w:tcPr>
+            <w:tcW w:w="2127" w:type="dxa"/>
+          </w:tcPr>
+          <w:p/>
+        </w:tc>
+        <w:tc>
+          <w:tcPr>
+            <w:tcW w:w="1560" w:type="dxa"/>
+            <w:shd w:val="clear" w:color="auto" w:fill="auto"/>
+          </w:tcPr>
+          <w:p/>
+        </w:tc>
+        <w:tc>
+          <w:tcPr>
+            <w:tcW w:w="1275" w:type="dxa"/>
+            <w:shd w:val="clear" w:color="auto" w:fill="auto"/>
+          </w:tcPr>
+          <w:p/>
+        </w:tc>
+        <w:tc>
+          <w:tcPr>
+            <w:tcW w:w="1418" w:type="dxa"/>
+          </w:tcPr>
+          <w:p/>
+        </w:tc>
+      </w:tr>
+      <w:tr>
+        <w:tc>
+          <w:tcPr>
+            <w:tcW w:w="704" w:type="dxa"/>
+          </w:tcPr>
+          <w:p/>
+        </w:tc>
+        <w:tc>
+          <w:tcPr>
+            <w:tcW w:w="1701" w:type="dxa"/>
+          </w:tcPr>
+          <w:p/>
+        </w:tc>
+        <w:tc>
+          <w:tcPr>
+            <w:tcW w:w="6090" w:type="dxa"/>
+          </w:tcPr>
+          <w:p/>
+        </w:tc>
+        <w:tc>
+          <w:tcPr>
+            <w:tcW w:w="2127" w:type="dxa"/>
+          </w:tcPr>
+          <w:p/>
+        </w:tc>
+        <w:tc>
+          <w:tcPr>
+            <w:tcW w:w="1560" w:type="dxa"/>
+            <w:shd w:val="clear" w:color="auto" w:fill="auto"/>
+          </w:tcPr>
+          <w:p/>
+        </w:tc>
+        <w:tc>
+          <w:tcPr>
+            <w:tcW w:w="1275" w:type="dxa"/>
+            <w:shd w:val="clear" w:color="auto" w:fill="auto"/>
+          </w:tcPr>
+          <w:p/>
+        </w:tc>
+        <w:tc>
+          <w:tcPr>
+            <w:tcW w:w="1418" w:type="dxa"/>
+          </w:tcPr>
+          <w:p/>
+        </w:tc>
+      </w:tr>
+      <w:tr>
+        <w:tc>
+          <w:tcPr>
+            <w:tcW w:w="704" w:type="dxa"/>
+          </w:tcPr>
+          <w:p/>
+        </w:tc>
+        <w:tc>
+          <w:tcPr>
+            <w:tcW w:w="1701" w:type="dxa"/>
+          </w:tcPr>
+          <w:p/>
+        </w:tc>
+        <w:tc>
+          <w:tcPr>
+            <w:tcW w:w="6090" w:type="dxa"/>
+          </w:tcPr>
+          <w:p/>
+        </w:tc>
+        <w:tc>
+          <w:tcPr>
+            <w:tcW w:w="2127" w:type="dxa"/>
+          </w:tcPr>
+          <w:p/>
+        </w:tc>
+        <w:tc>
+          <w:tcPr>
+            <w:tcW w:w="1560" w:type="dxa"/>
+            <w:shd w:val="clear" w:color="auto" w:fill="auto"/>
+          </w:tcPr>
+          <w:p/>
+        </w:tc>
+        <w:tc>
+          <w:tcPr>
+            <w:tcW w:w="1275" w:type="dxa"/>
+            <w:shd w:val="clear" w:color="auto" w:fill="auto"/>
+          </w:tcPr>
+          <w:p/>
+        </w:tc>
+        <w:tc>
+          <w:tcPr>
+            <w:tcW w:w="1418" w:type="dxa"/>
+          </w:tcPr>
+          <w:p/>
+        </w:tc>
+      </w:tr>
+      <w:tr>
+        <w:tc>
+          <w:tcPr>
+            <w:tcW w:w="704" w:type="dxa"/>
+          </w:tcPr>
+          <w:p/>
+        </w:tc>
+        <w:tc>
+          <w:tcPr>
+            <w:tcW w:w="1701" w:type="dxa"/>
+          </w:tcPr>
+          <w:p/>
+        </w:tc>
+        <w:tc>
+          <w:tcPr>
+            <w:tcW w:w="6090" w:type="dxa"/>
+          </w:tcPr>
+          <w:p/>
+        </w:tc>
+        <w:tc>
+          <w:tcPr>
+            <w:tcW w:w="2127" w:type="dxa"/>
+          </w:tcPr>
+          <w:p/>
+        </w:tc>
+        <w:tc>
+          <w:tcPr>
+            <w:tcW w:w="1560" w:type="dxa"/>
+            <w:shd w:val="clear" w:color="auto" w:fill="auto"/>
+          </w:tcPr>
+          <w:p/>
+        </w:tc>
+        <w:tc>
+          <w:tcPr>
+            <w:tcW w:w="1275" w:type="dxa"/>
+            <w:shd w:val="clear" w:color="auto" w:fill="auto"/>
+          </w:tcPr>
+          <w:p/>
+        </w:tc>
+        <w:tc>
+          <w:tcPr>
+            <w:tcW w:w="1418" w:type="dxa"/>
+          </w:tcPr>
+          <w:p/>
+        </w:tc>
+      </w:tr>
+      <w:tr>
+        <w:tc>
+          <w:tcPr>
+            <w:tcW w:w="704" w:type="dxa"/>
+          </w:tcPr>
+          <w:p/>
+        </w:tc>
+        <w:tc>
+          <w:tcPr>
+            <w:tcW w:w="1701" w:type="dxa"/>
+          </w:tcPr>
+          <w:p/>
+        </w:tc>
+        <w:tc>
+          <w:tcPr>
+            <w:tcW w:w="6090" w:type="dxa"/>
+          </w:tcPr>
+          <w:p/>
+        </w:tc>
+        <w:tc>
+          <w:tcPr>
+            <w:tcW w:w="2127" w:type="dxa"/>
+          </w:tcPr>
+          <w:p/>
+        </w:tc>
+        <w:tc>
+          <w:tcPr>
+            <w:tcW w:w="1560" w:type="dxa"/>
+            <w:shd w:val="clear" w:color="auto" w:fill="auto"/>
+          </w:tcPr>
+          <w:p/>
+        </w:tc>
+        <w:tc>
+          <w:tcPr>
+            <w:tcW w:w="1275" w:type="dxa"/>
+            <w:shd w:val="clear" w:color="auto" w:fill="auto"/>
+          </w:tcPr>
+          <w:p/>
+        </w:tc>
+        <w:tc>
+          <w:tcPr>
+            <w:tcW w:w="1418" w:type="dxa"/>
+          </w:tcPr>
+          <w:p/>
+        </w:tc>
+      </w:tr>
+      <w:tr>
+        <w:tc>
+          <w:tcPr>
+            <w:tcW w:w="704" w:type="dxa"/>
+          </w:tcPr>
+          <w:p/>
+        </w:tc>
+        <w:tc>
+          <w:tcPr>
+            <w:tcW w:w="1701" w:type="dxa"/>
+          </w:tcPr>
+          <w:p/>
+        </w:tc>
+        <w:tc>
+          <w:tcPr>
+            <w:tcW w:w="6090" w:type="dxa"/>
+          </w:tcPr>
+          <w:p/>
+        </w:tc>
+        <w:tc>
+          <w:tcPr>
+            <w:tcW w:w="2127" w:type="dxa"/>
+          </w:tcPr>
+          <w:p/>
+        </w:tc>
+        <w:tc>
+          <w:tcPr>
+            <w:tcW w:w="1560" w:type="dxa"/>
+            <w:shd w:val="clear" w:color="auto" w:fill="auto"/>
+          </w:tcPr>
+          <w:p/>
+        </w:tc>
+        <w:tc>
+          <w:tcPr>
+            <w:tcW w:w="1275" w:type="dxa"/>
+            <w:shd w:val="clear" w:color="auto" w:fill="auto"/>
+          </w:tcPr>
+          <w:p/>
+        </w:tc>
+        <w:tc>
+          <w:tcPr>
+            <w:tcW w:w="1418" w:type="dxa"/>
+          </w:tcPr>
+          <w:p/>
+        </w:tc>
+      </w:tr>
+      <w:tr>
+        <w:tc>
+          <w:tcPr>
+            <w:tcW w:w="704" w:type="dxa"/>
+          </w:tcPr>
+          <w:p/>
+        </w:tc>
+        <w:tc>
+          <w:tcPr>
+            <w:tcW w:w="1701" w:type="dxa"/>
+          </w:tcPr>
+          <w:p/>
+        </w:tc>
+        <w:tc>
+          <w:tcPr>
+            <w:tcW w:w="6090" w:type="dxa"/>
+          </w:tcPr>
+          <w:p/>
+        </w:tc>
+        <w:tc>
+          <w:tcPr>
+            <w:tcW w:w="2127" w:type="dxa"/>
+          </w:tcPr>
+          <w:p/>
+        </w:tc>
+        <w:tc>
+          <w:tcPr>
+            <w:tcW w:w="1560" w:type="dxa"/>
+            <w:shd w:val="clear" w:color="auto" w:fill="auto"/>
+          </w:tcPr>
+          <w:p/>
+        </w:tc>
+        <w:tc>
+          <w:tcPr>
+            <w:tcW w:w="1275" w:type="dxa"/>
+            <w:shd w:val="clear" w:color="auto" w:fill="auto"/>
+          </w:tcPr>
+          <w:p/>
+        </w:tc>
+        <w:tc>
+          <w:tcPr>
+            <w:tcW w:w="1418" w:type="dxa"/>
+          </w:tcPr>
+          <w:p/>
+        </w:tc>
+      </w:tr>
+      <w:tr>
+        <w:tc>
+          <w:tcPr>
+            <w:tcW w:w="704" w:type="dxa"/>
+          </w:tcPr>
+          <w:p/>
+        </w:tc>
+        <w:tc>
+          <w:tcPr>
+            <w:tcW w:w="1701" w:type="dxa"/>
+          </w:tcPr>
+          <w:p/>
+        </w:tc>
+        <w:tc>
+          <w:tcPr>
+            <w:tcW w:w="6090" w:type="dxa"/>
+          </w:tcPr>
+          <w:p/>
+        </w:tc>
+        <w:tc>
+          <w:tcPr>
+            <w:tcW w:w="2127" w:type="dxa"/>
+          </w:tcPr>
+          <w:p/>
+        </w:tc>
+        <w:tc>
+          <w:tcPr>
+            <w:tcW w:w="1560" w:type="dxa"/>
+            <w:shd w:val="clear" w:color="auto" w:fill="auto"/>
+          </w:tcPr>
+          <w:p/>
+        </w:tc>
+        <w:tc>
+          <w:tcPr>
+            <w:tcW w:w="1275" w:type="dxa"/>
+            <w:shd w:val="clear" w:color="auto" w:fill="auto"/>
+          </w:tcPr>
+          <w:p/>
+        </w:tc>
+        <w:tc>
+          <w:tcPr>
+            <w:tcW w:w="1418" w:type="dxa"/>
+          </w:tcPr>
+          <w:p/>
+        </w:tc>
+      </w:tr>
+      <w:tr>
+        <w:tc>
+          <w:tcPr>
+            <w:tcW w:w="704" w:type="dxa"/>
+          </w:tcPr>
+          <w:p/>
+        </w:tc>
+        <w:tc>
+          <w:tcPr>
+            <w:tcW w:w="1701" w:type="dxa"/>
+          </w:tcPr>
+          <w:p/>
+        </w:tc>
+        <w:tc>
+          <w:tcPr>
+            <w:tcW w:w="6090" w:type="dxa"/>
+          </w:tcPr>
+          <w:p/>
+        </w:tc>
+        <w:tc>
+          <w:tcPr>
+            <w:tcW w:w="2127" w:type="dxa"/>
+          </w:tcPr>
+          <w:p/>
+        </w:tc>
+        <w:tc>
+          <w:tcPr>
+            <w:tcW w:w="1560" w:type="dxa"/>
+            <w:shd w:val="clear" w:color="auto" w:fill="auto"/>
+          </w:tcPr>
+          <w:p/>
+        </w:tc>
+        <w:tc>
+          <w:tcPr>
+            <w:tcW w:w="1275" w:type="dxa"/>
+            <w:shd w:val="clear" w:color="auto" w:fill="auto"/>
+          </w:tcPr>
+          <w:p/>
+        </w:tc>
+        <w:tc>
+          <w:tcPr>
+            <w:tcW w:w="1418" w:type="dxa"/>
+          </w:tcPr>
+          <w:p/>
+        </w:tc>
+      </w:tr>
+      <w:tr>
+        <w:tc>
+          <w:tcPr>
+            <w:tcW w:w="704" w:type="dxa"/>
+          </w:tcPr>
+          <w:p/>
+        </w:tc>
+        <w:tc>
+          <w:tcPr>
+            <w:tcW w:w="1701" w:type="dxa"/>
+          </w:tcPr>
+          <w:p/>
+        </w:tc>
+        <w:tc>
+          <w:tcPr>
+            <w:tcW w:w="6090" w:type="dxa"/>
+          </w:tcPr>
+          <w:p/>
+        </w:tc>
+        <w:tc>
+          <w:tcPr>
+            <w:tcW w:w="2127" w:type="dxa"/>
+          </w:tcPr>
+          <w:p/>
+        </w:tc>
+        <w:tc>
+          <w:tcPr>
+            <w:tcW w:w="1560" w:type="dxa"/>
+            <w:shd w:val="clear" w:color="auto" w:fill="auto"/>
+          </w:tcPr>
+          <w:p/>
+        </w:tc>
+        <w:tc>
+          <w:tcPr>
+            <w:tcW w:w="1275" w:type="dxa"/>
+            <w:shd w:val="clear" w:color="auto" w:fill="auto"/>
+          </w:tcPr>
+          <w:p/>
+        </w:tc>
+        <w:tc>
+          <w:tcPr>
+            <w:tcW w:w="1418" w:type="dxa"/>
+          </w:tcPr>
+          <w:p/>
+        </w:tc>
+      </w:tr>
+      <w:tr>
+        <w:tc>
+          <w:tcPr>
+            <w:tcW w:w="704" w:type="dxa"/>
+          </w:tcPr>
+          <w:p/>
+        </w:tc>
+        <w:tc>
+          <w:tcPr>
+            <w:tcW w:w="1701" w:type="dxa"/>
+          </w:tcPr>
+          <w:p/>
+        </w:tc>
+        <w:tc>
+          <w:tcPr>
+            <w:tcW w:w="6090" w:type="dxa"/>
+          </w:tcPr>
+          <w:p/>
+        </w:tc>
+        <w:tc>
+          <w:tcPr>
+            <w:tcW w:w="2127" w:type="dxa"/>
+          </w:tcPr>
+          <w:p/>
+        </w:tc>
+        <w:tc>
+          <w:tcPr>
+            <w:tcW w:w="1560" w:type="dxa"/>
+            <w:shd w:val="clear" w:color="auto" w:fill="auto"/>
+          </w:tcPr>
+          <w:p/>
+        </w:tc>
+        <w:tc>
+          <w:tcPr>
+            <w:tcW w:w="1275" w:type="dxa"/>
+            <w:shd w:val="clear" w:color="auto" w:fill="auto"/>
+          </w:tcPr>
+          <w:p/>
+        </w:tc>
+        <w:tc>
+          <w:tcPr>
+            <w:tcW w:w="1418" w:type="dxa"/>
+          </w:tcPr>
+          <w:p/>
+        </w:tc>
+      </w:tr>
+    </w:tbl>
+    <w:p/>
+    <w:p/>
     <w:p/>
     <w:sectPr>
-      <w:pgSz w:w="11906" w:h="16838"/>
+      <w:pgSz w:w="16838" w:h="11906" w:orient="landscape"/>
       <w:pgMar w:top="1440" w:right="1440" w:bottom="1440" w:left="1440" w:header="708" w:footer="708" w:gutter="0"/>
       <w:cols w:space="708"/>
       <w:docGrid w:linePitch="360"/>
     </w:sectPr>
   </w:body>
 </w:document>
+</file>
+
+<file path=word/numbering.xml><?xml version="1.0" encoding="utf-8"?>
+<w:numbering xmlns:wpc="http://schemas.microsoft.com/office/word/2010/wordprocessingCanvas" xmlns:cx="http://schemas.microsoft.com/office/drawing/2014/chartex" xmlns:cx1="http://schemas.microsoft.com/office/drawing/2015/9/8/chartex" xmlns:cx2="http://schemas.microsoft.com/office/drawing/2015/10/21/chartex" xmlns:cx3="http://schemas.microsoft.com/office/drawing/2016/5/9/chartex" xmlns:cx4="http://schemas.microsoft.com/office/drawing/2016/5/10/chartex" xmlns:cx5="http://schemas.microsoft.com/office/drawing/2016/5/11/chartex" xmlns:cx6="http://schemas.microsoft.com/office/drawing/2016/5/12/chartex" xmlns:cx7="http://schemas.microsoft.com/office/drawing/2016/5/13/chartex" xmlns:cx8="http://schemas.microsoft.com/office/drawing/2016/5/14/chartex" xmlns:mc="http://schemas.openxmlformats.org/markup-compatibility/2006" xmlns:aink="http://schemas.microsoft.com/office/drawing/2016/ink" xmlns:am3d="http://schemas.microsoft.com/office/drawing/2017/model3d" xmlns:o="urn:schemas-microsoft-com:office:office" xmlns:oel="http://schemas.microsoft.com/office/2019/extlst" xmlns:r="http://schemas.openxmlformats.org/officeDocument/2006/relationships" xmlns:m="http://schemas.openxmlformats.org/officeDocument/2006/math" xmlns:v="urn:schemas-microsoft-com:vml" xmlns:wp14="http://schemas.microsoft.com/office/word/2010/wordprocessingDrawing" xmlns:wp="http://schemas.openxmlformats.org/drawingml/2006/wordprocessingDrawing" xmlns:w10="urn:schemas-microsoft-com:office:word" xmlns:w="http://schemas.openxmlformats.org/wordprocessingml/2006/main" xmlns:w14="http://schemas.microsoft.com/office/word/2010/wordml" xmlns:w15="http://schemas.microsoft.com/office/word/2012/wordml" xmlns:w16cex="http://schemas.microsoft.com/office/word/2018/wordml/cex" xmlns:w16cid="http://schemas.microsoft.com/office/word/2016/wordml/cid" xmlns:w16="http://schemas.microsoft.com/office/word/2018/wordml" xmlns:w16sdtdh="http://schemas.microsoft.com/office/word/2020/wordml/sdtdatahash" xmlns:w16se="http://schemas.microsoft.com/office/word/2015/wordml/symex" xmlns:wpg="http://schemas.microsoft.com/office/word/2010/wordprocessingGroup" xmlns:wpi="http://schemas.microsoft.com/office/word/2010/wordprocessingInk" xmlns:wne="http://schemas.microsoft.com/office/word/2006/wordml" xmlns:wps="http://schemas.microsoft.com/office/word/2010/wordprocessingShape" mc:Ignorable="w14 w15 w16se w16cid w16 w16cex w16sdtdh wp14">
+  <w:abstractNum w:abstractNumId="0" w15:restartNumberingAfterBreak="0">
+    <w:nsid w:val="60F44C68"/>
+    <w:multiLevelType w:val="hybridMultilevel"/>
+    <w:tmpl w:val="34E8FB0A"/>
+    <w:lvl w:ilvl="0" w:tplc="17903498">
+      <w:numFmt w:val="bullet"/>
+      <w:lvlText w:val="-"/>
+      <w:lvlJc w:val="left"/>
+      <w:pPr>
+        <w:ind w:left="720" w:hanging="360"/>
+      </w:pPr>
+      <w:rPr>
+        <w:rFonts w:ascii="Calibri" w:eastAsiaTheme="minorHAnsi" w:hAnsi="Calibri" w:cs="Calibri" w:hint="default"/>
+      </w:rPr>
+    </w:lvl>
+    <w:lvl w:ilvl="1" w:tplc="08090003" w:tentative="1">
+      <w:start w:val="1"/>
+      <w:numFmt w:val="bullet"/>
+      <w:lvlText w:val="o"/>
+      <w:lvlJc w:val="left"/>
+      <w:pPr>
+        <w:ind w:left="1440" w:hanging="360"/>
+      </w:pPr>
+      <w:rPr>
+        <w:rFonts w:ascii="Courier New" w:hAnsi="Courier New" w:cs="Courier New" w:hint="default"/>
+      </w:rPr>
+    </w:lvl>
+    <w:lvl w:ilvl="2" w:tplc="08090005" w:tentative="1">
+      <w:start w:val="1"/>
+      <w:numFmt w:val="bullet"/>
+      <w:lvlText w:val=""/>
+      <w:lvlJc w:val="left"/>
+      <w:pPr>
+        <w:ind w:left="2160" w:hanging="360"/>
+      </w:pPr>
+      <w:rPr>
+        <w:rFonts w:ascii="Wingdings" w:hAnsi="Wingdings" w:hint="default"/>
+      </w:rPr>
+    </w:lvl>
+    <w:lvl w:ilvl="3" w:tplc="08090001" w:tentative="1">
+      <w:start w:val="1"/>
+      <w:numFmt w:val="bullet"/>
+      <w:lvlText w:val=""/>
+      <w:lvlJc w:val="left"/>
+      <w:pPr>
+        <w:ind w:left="2880" w:hanging="360"/>
+      </w:pPr>
+      <w:rPr>
+        <w:rFonts w:ascii="Symbol" w:hAnsi="Symbol" w:hint="default"/>
+      </w:rPr>
+    </w:lvl>
+    <w:lvl w:ilvl="4" w:tplc="08090003" w:tentative="1">
+      <w:start w:val="1"/>
+      <w:numFmt w:val="bullet"/>
+      <w:lvlText w:val="o"/>
+      <w:lvlJc w:val="left"/>
+      <w:pPr>
+        <w:ind w:left="3600" w:hanging="360"/>
+      </w:pPr>
+      <w:rPr>
+        <w:rFonts w:ascii="Courier New" w:hAnsi="Courier New" w:cs="Courier New" w:hint="default"/>
+      </w:rPr>
+    </w:lvl>
+    <w:lvl w:ilvl="5" w:tplc="08090005" w:tentative="1">
+      <w:start w:val="1"/>
+      <w:numFmt w:val="bullet"/>
+      <w:lvlText w:val=""/>
+      <w:lvlJc w:val="left"/>
+      <w:pPr>
+        <w:ind w:left="4320" w:hanging="360"/>
+      </w:pPr>
+      <w:rPr>
+        <w:rFonts w:ascii="Wingdings" w:hAnsi="Wingdings" w:hint="default"/>
+      </w:rPr>
+    </w:lvl>
+    <w:lvl w:ilvl="6" w:tplc="08090001" w:tentative="1">
+      <w:start w:val="1"/>
+      <w:numFmt w:val="bullet"/>
+      <w:lvlText w:val=""/>
+      <w:lvlJc w:val="left"/>
+      <w:pPr>
+        <w:ind w:left="5040" w:hanging="360"/>
+      </w:pPr>
+      <w:rPr>
+        <w:rFonts w:ascii="Symbol" w:hAnsi="Symbol" w:hint="default"/>
+      </w:rPr>
+    </w:lvl>
+    <w:lvl w:ilvl="7" w:tplc="08090003" w:tentative="1">
+      <w:start w:val="1"/>
+      <w:numFmt w:val="bullet"/>
+      <w:lvlText w:val="o"/>
+      <w:lvlJc w:val="left"/>
+      <w:pPr>
+        <w:ind w:left="5760" w:hanging="360"/>
+      </w:pPr>
+      <w:rPr>
+        <w:rFonts w:ascii="Courier New" w:hAnsi="Courier New" w:cs="Courier New" w:hint="default"/>
+      </w:rPr>
+    </w:lvl>
+    <w:lvl w:ilvl="8" w:tplc="08090005" w:tentative="1">
+      <w:start w:val="1"/>
+      <w:numFmt w:val="bullet"/>
+      <w:lvlText w:val=""/>
+      <w:lvlJc w:val="left"/>
+      <w:pPr>
+        <w:ind w:left="6480" w:hanging="360"/>
+      </w:pPr>
+      <w:rPr>
+        <w:rFonts w:ascii="Wingdings" w:hAnsi="Wingdings" w:hint="default"/>
+      </w:rPr>
+    </w:lvl>
+  </w:abstractNum>
+  <w:num w:numId="1" w16cid:durableId="1843427409">
+    <w:abstractNumId w:val="0"/>
+  </w:num>
+</w:numbering>
 </file>
 
 <file path=word/styles.xml><?xml version="1.0" encoding="utf-8"?>
@@ -1044,6 +5981,17 @@
       </w:tblBorders>
     </w:tblPr>
   </w:style>
+  <w:style w:type="paragraph" w:styleId="ListParagraph">
+    <w:name w:val="List Paragraph"/>
+    <w:basedOn w:val="Normal"/>
+    <w:uiPriority w:val="34"/>
+    <w:qFormat/>
+    <w:rsid w:val="00C77720"/>
+    <w:pPr>
+      <w:ind w:left="720"/>
+      <w:contextualSpacing/>
+    </w:pPr>
+  </w:style>
 </w:styles>
 </file>
 
@@ -1340,4 +6288,16 @@
     </a:ext>
   </a:extLst>
 </a:theme>
+</file>
+
+<file path=customXml/item1.xml><?xml version="1.0" encoding="utf-8"?>
+<b:Sources xmlns:b="http://schemas.openxmlformats.org/officeDocument/2006/bibliography" xmlns="http://schemas.openxmlformats.org/officeDocument/2006/bibliography" SelectedStyle="\APASixthEditionOfficeOnline.xsl" StyleName="APA" Version="6"/>
+</file>
+
+<file path=customXml/itemProps1.xml><?xml version="1.0" encoding="utf-8"?>
+<ds:datastoreItem xmlns:ds="http://schemas.openxmlformats.org/officeDocument/2006/customXml" ds:itemID="{033A066C-57A1-476A-A8B0-C2A40CDB1231}">
+  <ds:schemaRefs>
+    <ds:schemaRef ds:uri="http://schemas.openxmlformats.org/officeDocument/2006/bibliography"/>
+  </ds:schemaRefs>
+</ds:datastoreItem>
 </file>
</xml_diff>